<commit_message>
Ajustando pastas do projeto
</commit_message>
<xml_diff>
--- a/Relatório Projeto Aplicado - Desafio Solucao - Pedro Portella.docx
+++ b/Relatório Projeto Aplicado - Desafio Solucao - Pedro Portella.docx
@@ -9508,13 +9508,7 @@
         <w:t>e automação de resposta a eventos</w:t>
       </w:r>
       <w:r>
-        <w:t xml:space="preserve">, </w:t>
-      </w:r>
-      <w:r>
-        <w:t>deverá ser feita em conjunto com a migração para nuvem</w:t>
-      </w:r>
-      <w:r>
-        <w:t>, e deve utilizar s</w:t>
+        <w:t>, deverá ser feita em conjunto com a migração para nuvem, e deve utilizar s</w:t>
       </w:r>
       <w:r>
         <w:t xml:space="preserve">erviços nativos da AWS </w:t>
@@ -9523,13 +9517,7 @@
         <w:t>(S)</w:t>
       </w:r>
       <w:r>
-        <w:t xml:space="preserve"> </w:t>
-      </w:r>
-      <w:r>
-        <w:t>(T)</w:t>
-      </w:r>
-      <w:r>
-        <w:t xml:space="preserve">, </w:t>
+        <w:t xml:space="preserve"> (T), </w:t>
       </w:r>
       <w:r>
         <w:t xml:space="preserve">com a meta de reduzir o tempo de resposta a incidentes em </w:t>
@@ -9751,13 +9739,7 @@
         <w:t xml:space="preserve">, </w:t>
       </w:r>
       <w:r>
-        <w:t xml:space="preserve">e a </w:t>
-      </w:r>
-      <w:r>
-        <w:t>migração d</w:t>
-      </w:r>
-      <w:r>
-        <w:t>a</w:t>
+        <w:t>e a migração da</w:t>
       </w:r>
       <w:r>
         <w:t xml:space="preserve"> </w:t>
@@ -9769,16 +9751,7 @@
         <w:t xml:space="preserve"> d</w:t>
       </w:r>
       <w:r>
-        <w:t xml:space="preserve">eve ser finalizada até </w:t>
-      </w:r>
-      <w:r>
-        <w:t>junho</w:t>
-      </w:r>
-      <w:r>
-        <w:t xml:space="preserve"> de 202</w:t>
-      </w:r>
-      <w:r>
-        <w:t>6.</w:t>
+        <w:t>eve ser finalizada até junho de 2026.</w:t>
       </w:r>
     </w:p>
     <w:p>
@@ -9914,13 +9887,7 @@
         <w:rPr>
           <w:bCs/>
         </w:rPr>
-        <w:t xml:space="preserve">Risco 002: </w:t>
-      </w:r>
-      <w:r>
-        <w:rPr>
-          <w:bCs/>
-        </w:rPr>
-        <w:t xml:space="preserve">O custo na nuvem ser maior que o custo </w:t>
+        <w:t xml:space="preserve">Risco 002: O custo na nuvem ser maior que o custo </w:t>
       </w:r>
       <w:proofErr w:type="spellStart"/>
       <w:r>
@@ -10062,13 +10029,7 @@
         <w:rPr>
           <w:rFonts w:ascii="Trebuchet MS" w:hAnsi="Trebuchet MS"/>
         </w:rPr>
-        <w:t>especialistas em computação em nuvem</w:t>
-      </w:r>
-      <w:r>
-        <w:rPr>
-          <w:rFonts w:ascii="Trebuchet MS" w:hAnsi="Trebuchet MS"/>
-        </w:rPr>
-        <w:t>.</w:t>
+        <w:t>especialistas em computação em nuvem.</w:t>
       </w:r>
     </w:p>
     <w:p>
@@ -10327,6 +10288,8 @@
         </w:rPr>
       </w:pPr>
     </w:p>
+    <w:p/>
+    <w:p/>
     <w:p>
       <w:pPr>
         <w:pStyle w:val="Ttulo3"/>
@@ -10335,355 +10298,53 @@
           <w:color w:val="00B050"/>
         </w:rPr>
       </w:pPr>
-    </w:p>
-    <w:p>
-      <w:pPr>
-        <w:pStyle w:val="Ttulo3"/>
+      <w:r>
+        <w:rPr>
+          <w:color w:val="00B050"/>
+        </w:rPr>
+        <w:lastRenderedPageBreak/>
+        <w:t>1.2.3 Backlog de Produto</w:t>
+      </w:r>
+    </w:p>
+    <w:p>
+      <w:pPr>
         <w:spacing w:line="360" w:lineRule="auto"/>
-        <w:rPr>
-          <w:color w:val="00B050"/>
-        </w:rPr>
-      </w:pPr>
-    </w:p>
-    <w:p>
-      <w:pPr>
-        <w:pStyle w:val="Ttulo3"/>
+      </w:pPr>
+    </w:p>
+    <w:p>
+      <w:pPr>
         <w:spacing w:line="360" w:lineRule="auto"/>
-        <w:rPr>
-          <w:color w:val="00B050"/>
-        </w:rPr>
-      </w:pPr>
-    </w:p>
-    <w:p>
-      <w:pPr>
-        <w:pStyle w:val="Ttulo3"/>
+      </w:pPr>
+      <w:r>
+        <w:t xml:space="preserve">O Backlog de Produto desse projeto inclui todo o processo de mapear a aplicação monolítica atual, identificando seus serviços, integrações com ferramentas de terceiros, casos de uso, modelagem do banco de dados, etc. A partir disso, será desenhada a nova arquitetura da aplicação, separada em microsserviços, modelagem do novo banco de dados, </w:t>
+      </w:r>
+      <w:proofErr w:type="spellStart"/>
+      <w:r>
+        <w:t>etc</w:t>
+      </w:r>
+      <w:proofErr w:type="spellEnd"/>
+      <w:r>
+        <w:t>, e em seguida será executada essa migração, desenvolvendo os microsserviços. Por último, teremos o processo de desenhar a nova infraestrutura em Cloud.</w:t>
+      </w:r>
+    </w:p>
+    <w:p>
+      <w:pPr>
         <w:spacing w:line="360" w:lineRule="auto"/>
         <w:rPr>
-          <w:color w:val="00B050"/>
-        </w:rPr>
-      </w:pPr>
-    </w:p>
-    <w:p>
-      <w:pPr>
-        <w:pStyle w:val="Ttulo3"/>
-        <w:spacing w:line="360" w:lineRule="auto"/>
-        <w:rPr>
-          <w:color w:val="00B050"/>
-        </w:rPr>
-      </w:pPr>
-    </w:p>
-    <w:p>
-      <w:pPr>
-        <w:pStyle w:val="Ttulo3"/>
-        <w:spacing w:line="360" w:lineRule="auto"/>
-        <w:rPr>
-          <w:color w:val="00B050"/>
-        </w:rPr>
-      </w:pPr>
-    </w:p>
-    <w:p>
-      <w:pPr>
-        <w:pStyle w:val="Ttulo3"/>
-        <w:spacing w:line="360" w:lineRule="auto"/>
-        <w:rPr>
-          <w:color w:val="00B050"/>
-        </w:rPr>
-      </w:pPr>
-    </w:p>
-    <w:p>
-      <w:pPr>
-        <w:pStyle w:val="Ttulo3"/>
-        <w:spacing w:line="360" w:lineRule="auto"/>
-        <w:rPr>
-          <w:color w:val="00B050"/>
-        </w:rPr>
-      </w:pPr>
-    </w:p>
-    <w:p>
-      <w:pPr>
-        <w:pStyle w:val="Ttulo3"/>
-        <w:spacing w:line="360" w:lineRule="auto"/>
-        <w:rPr>
-          <w:color w:val="00B050"/>
-        </w:rPr>
-      </w:pPr>
-    </w:p>
-    <w:p>
-      <w:pPr>
-        <w:pStyle w:val="Ttulo3"/>
-        <w:spacing w:line="360" w:lineRule="auto"/>
-        <w:rPr>
-          <w:color w:val="00B050"/>
-        </w:rPr>
-      </w:pPr>
-    </w:p>
-    <w:p>
-      <w:pPr>
-        <w:pStyle w:val="Ttulo3"/>
-        <w:spacing w:line="360" w:lineRule="auto"/>
-        <w:rPr>
-          <w:color w:val="00B050"/>
-        </w:rPr>
-      </w:pPr>
-      <w:r>
-        <w:rPr>
-          <w:color w:val="00B050"/>
-        </w:rPr>
-        <w:t>1.2.3 Backlog de Produto</w:t>
-      </w:r>
-    </w:p>
-    <w:p>
-      <w:pPr>
-        <w:spacing w:line="360" w:lineRule="auto"/>
-      </w:pPr>
-    </w:p>
-    <w:p>
-      <w:pPr>
-        <w:spacing w:line="360" w:lineRule="auto"/>
-        <w:rPr>
           <w:b/>
-          <w:color w:val="1A1F20"/>
-        </w:rPr>
-      </w:pPr>
-      <w:r>
-        <w:rPr>
-          <w:b/>
-          <w:color w:val="1A1F20"/>
-        </w:rPr>
-        <w:t>O que significa esta seção?</w:t>
-      </w:r>
-    </w:p>
-    <w:p>
-      <w:pPr>
-        <w:spacing w:line="360" w:lineRule="auto"/>
-        <w:rPr>
-          <w:color w:val="1A1F20"/>
-        </w:rPr>
-      </w:pPr>
-      <w:r>
-        <w:rPr>
-          <w:color w:val="1A1F20"/>
-        </w:rPr>
-        <w:t xml:space="preserve">Esta seção tem o objetivo de apresentar, de maneira bem detalhada, o backlog de requisitos idealizados para o desenvolvimento da solução. </w:t>
-      </w:r>
-    </w:p>
-    <w:p>
-      <w:pPr>
-        <w:spacing w:line="360" w:lineRule="auto"/>
-        <w:rPr>
-          <w:color w:val="1A1F20"/>
-        </w:rPr>
-      </w:pPr>
-      <w:r>
-        <w:rPr>
-          <w:color w:val="1A1F20"/>
-        </w:rPr>
-        <w:t>O Backlog de Produto deve ser sempre atualizado, de acordo com a evolução do projeto.</w:t>
-      </w:r>
-    </w:p>
-    <w:p>
-      <w:pPr>
-        <w:spacing w:line="360" w:lineRule="auto"/>
-        <w:rPr>
-          <w:b/>
-          <w:color w:val="1A1F20"/>
-        </w:rPr>
-      </w:pPr>
-      <w:r>
-        <w:rPr>
-          <w:b/>
-          <w:color w:val="1A1F20"/>
-        </w:rPr>
-        <w:t>Quais etapas já devem estar finalizadas no momento do preenchimento desta seção? (Pré-requisitos)</w:t>
-      </w:r>
-    </w:p>
-    <w:p>
-      <w:pPr>
-        <w:spacing w:line="360" w:lineRule="auto"/>
-        <w:rPr>
-          <w:color w:val="1A1F20"/>
-        </w:rPr>
-      </w:pPr>
-      <w:r>
-        <w:rPr>
-          <w:color w:val="1A1F20"/>
-        </w:rPr>
-        <w:lastRenderedPageBreak/>
-        <w:t>No momento do preenchimento, é esperado que você já tenha cursado a disciplina de Inovação e Design Thinking, em especial as etapas de Imersão Preliminar e Profunda, Síntese e Conclusão e Ideação.</w:t>
-      </w:r>
-    </w:p>
-    <w:p>
-      <w:pPr>
-        <w:spacing w:line="360" w:lineRule="auto"/>
-        <w:rPr>
-          <w:color w:val="1A1F20"/>
-        </w:rPr>
-      </w:pPr>
-      <w:r>
-        <w:rPr>
-          <w:color w:val="1A1F20"/>
-        </w:rPr>
-        <w:t>Além disso, você deve estar se preparando para especificar o escopo pretendido para a solução a ser desenvolvida no seu Projeto Aplicado.</w:t>
-      </w:r>
-    </w:p>
-    <w:p>
-      <w:pPr>
-        <w:spacing w:line="360" w:lineRule="auto"/>
-        <w:rPr>
-          <w:b/>
-          <w:color w:val="1A1F20"/>
-        </w:rPr>
-      </w:pPr>
-      <w:r>
-        <w:rPr>
-          <w:b/>
-          <w:color w:val="1A1F20"/>
-        </w:rPr>
-        <w:t>Como esta seção deve ser preenchida?</w:t>
-      </w:r>
-    </w:p>
-    <w:p>
-      <w:pPr>
-        <w:spacing w:line="360" w:lineRule="auto"/>
-        <w:rPr>
-          <w:color w:val="1A1F20"/>
-        </w:rPr>
-      </w:pPr>
-      <w:r>
-        <w:rPr>
-          <w:color w:val="1A1F20"/>
-        </w:rPr>
-        <w:t>Deve-se criar uma lista de requisitos necessários para o desenvolvimento da solução, alinhando os mesmos com as disciplinas futuras a serem cursadas.</w:t>
-      </w:r>
-    </w:p>
-    <w:p>
-      <w:pPr>
-        <w:spacing w:line="360" w:lineRule="auto"/>
-        <w:rPr>
-          <w:color w:val="1A1F20"/>
-        </w:rPr>
-      </w:pPr>
-      <w:r>
-        <w:rPr>
-          <w:color w:val="1A1F20"/>
-        </w:rPr>
-        <w:t>É importante que você defina sprints de desenvolvimento da solução, de acordo com as próximas disciplinas.</w:t>
-      </w:r>
-    </w:p>
-    <w:p>
-      <w:pPr>
-        <w:spacing w:line="360" w:lineRule="auto"/>
-        <w:rPr>
-          <w:color w:val="1A1F20"/>
-        </w:rPr>
-      </w:pPr>
-      <w:r>
-        <w:rPr>
-          <w:color w:val="1A1F20"/>
-        </w:rPr>
-        <w:t>No seu planejamento, no total, devem ser consideradas as realizações de 3 sprints.</w:t>
-      </w:r>
-    </w:p>
-    <w:p>
-      <w:pPr>
-        <w:spacing w:line="360" w:lineRule="auto"/>
-        <w:rPr>
-          <w:b/>
-          <w:color w:val="1A1F20"/>
-        </w:rPr>
-      </w:pPr>
-      <w:r>
-        <w:rPr>
-          <w:b/>
-          <w:color w:val="1A1F20"/>
-        </w:rPr>
-        <w:t>Quais ferramentas devem ser utilizadas?</w:t>
-      </w:r>
-    </w:p>
-    <w:p>
-      <w:pPr>
-        <w:spacing w:line="360" w:lineRule="auto"/>
-        <w:rPr>
-          <w:color w:val="1A1F20"/>
-        </w:rPr>
-      </w:pPr>
-      <w:r>
-        <w:rPr>
-          <w:color w:val="1A1F20"/>
-        </w:rPr>
-        <w:t xml:space="preserve">Para realização desta seção você deverá utilizar </w:t>
-      </w:r>
-      <w:r>
-        <w:rPr>
-          <w:color w:val="1A1F20"/>
-        </w:rPr>
-        <w:t xml:space="preserve">preferencialmente </w:t>
-      </w:r>
-      <w:r>
-        <w:rPr>
-          <w:color w:val="1A1F20"/>
-        </w:rPr>
-        <w:t xml:space="preserve">o </w:t>
-      </w:r>
-      <w:proofErr w:type="spellStart"/>
-      <w:r>
-        <w:rPr>
-          <w:color w:val="1A1F20"/>
-        </w:rPr>
-        <w:t>Trello</w:t>
-      </w:r>
-      <w:proofErr w:type="spellEnd"/>
-      <w:r>
-        <w:rPr>
-          <w:color w:val="1A1F20"/>
-        </w:rPr>
-        <w:t>.</w:t>
-      </w:r>
-    </w:p>
-    <w:p>
-      <w:pPr>
-        <w:spacing w:line="259" w:lineRule="auto"/>
-        <w:rPr>
-          <w:bCs/>
-        </w:rPr>
-      </w:pPr>
-      <w:r>
-        <w:rPr>
-          <w:bCs/>
-        </w:rPr>
-        <w:br w:type="page"/>
-      </w:r>
-    </w:p>
-    <w:p>
-      <w:pPr>
-        <w:rPr>
-          <w:bCs/>
-        </w:rPr>
-      </w:pPr>
-      <w:r>
-        <w:rPr>
-          <w:bCs/>
-        </w:rPr>
-        <w:lastRenderedPageBreak/>
-        <w:t>Backlog:</w:t>
-      </w:r>
-    </w:p>
-    <w:p>
-      <w:pPr>
-        <w:rPr>
-          <w:bCs/>
-        </w:rPr>
-      </w:pPr>
-      <w:r>
-        <w:rPr>
-          <w:bCs/>
+          <w:color w:val="006C69"/>
+          <w:highlight w:val="yellow"/>
+        </w:rPr>
+      </w:pPr>
+      <w:r>
+        <w:rPr>
           <w:noProof/>
         </w:rPr>
         <w:drawing>
-          <wp:inline distT="0" distB="0" distL="0" distR="0" wp14:anchorId="3009185F" wp14:editId="67F8AF7A">
-            <wp:extent cx="4412488" cy="3060307"/>
-            <wp:effectExtent l="0" t="0" r="0" b="0"/>
-            <wp:docPr id="659355806" name="Imagem 1" descr="Interface gráfica do usuário, Texto, Aplicativo, chat ou mensagem de texto&#10;&#10;Descrição gerada automaticamente"/>
+          <wp:inline distT="0" distB="0" distL="0" distR="0" wp14:anchorId="22143AE4" wp14:editId="20865A64">
+            <wp:extent cx="6089509" cy="4010025"/>
+            <wp:effectExtent l="0" t="0" r="6985" b="0"/>
+            <wp:docPr id="1395488306" name="Imagem 3"/>
             <wp:cNvGraphicFramePr>
               <a:graphicFrameLocks xmlns:a="http://schemas.openxmlformats.org/drawingml/2006/main" noChangeAspect="1"/>
             </wp:cNvGraphicFramePr>
@@ -10691,135 +10352,42 @@
               <a:graphicData uri="http://schemas.openxmlformats.org/drawingml/2006/picture">
                 <pic:pic xmlns:pic="http://schemas.openxmlformats.org/drawingml/2006/picture">
                   <pic:nvPicPr>
-                    <pic:cNvPr id="659355806" name="Imagem 1" descr="Interface gráfica do usuário, Texto, Aplicativo, chat ou mensagem de texto&#10;&#10;Descrição gerada automaticamente"/>
-                    <pic:cNvPicPr/>
+                    <pic:cNvPr id="0" name="Picture 3"/>
+                    <pic:cNvPicPr>
+                      <a:picLocks noChangeAspect="1" noChangeArrowheads="1"/>
+                    </pic:cNvPicPr>
                   </pic:nvPicPr>
                   <pic:blipFill>
-                    <a:blip r:embed="rId30"/>
+                    <a:blip r:embed="rId30">
+                      <a:extLst>
+                        <a:ext uri="{28A0092B-C50C-407E-A947-70E740481C1C}">
+                          <a14:useLocalDpi xmlns:a14="http://schemas.microsoft.com/office/drawing/2010/main" val="0"/>
+                        </a:ext>
+                      </a:extLst>
+                    </a:blip>
+                    <a:srcRect/>
                     <a:stretch>
                       <a:fillRect/>
                     </a:stretch>
                   </pic:blipFill>
-                  <pic:spPr>
+                  <pic:spPr bwMode="auto">
                     <a:xfrm>
                       <a:off x="0" y="0"/>
-                      <a:ext cx="4418415" cy="3064417"/>
+                      <a:ext cx="6102618" cy="4018657"/>
                     </a:xfrm>
                     <a:prstGeom prst="rect">
                       <a:avLst/>
                     </a:prstGeom>
+                    <a:noFill/>
+                    <a:ln>
+                      <a:noFill/>
+                    </a:ln>
                   </pic:spPr>
                 </pic:pic>
               </a:graphicData>
             </a:graphic>
           </wp:inline>
         </w:drawing>
-      </w:r>
-    </w:p>
-    <w:p>
-      <w:pPr>
-        <w:rPr>
-          <w:bCs/>
-        </w:rPr>
-      </w:pPr>
-      <w:r>
-        <w:rPr>
-          <w:bCs/>
-          <w:noProof/>
-        </w:rPr>
-        <w:drawing>
-          <wp:inline distT="0" distB="0" distL="0" distR="0" wp14:anchorId="4A70D9A6" wp14:editId="665A9895">
-            <wp:extent cx="1120237" cy="4991533"/>
-            <wp:effectExtent l="0" t="0" r="3810" b="0"/>
-            <wp:docPr id="1251062258" name="Imagem 1" descr="Interface gráfica do usuário, Aplicativo&#10;&#10;Descrição gerada automaticamente"/>
-            <wp:cNvGraphicFramePr>
-              <a:graphicFrameLocks xmlns:a="http://schemas.openxmlformats.org/drawingml/2006/main" noChangeAspect="1"/>
-            </wp:cNvGraphicFramePr>
-            <a:graphic xmlns:a="http://schemas.openxmlformats.org/drawingml/2006/main">
-              <a:graphicData uri="http://schemas.openxmlformats.org/drawingml/2006/picture">
-                <pic:pic xmlns:pic="http://schemas.openxmlformats.org/drawingml/2006/picture">
-                  <pic:nvPicPr>
-                    <pic:cNvPr id="1251062258" name="Imagem 1" descr="Interface gráfica do usuário, Aplicativo&#10;&#10;Descrição gerada automaticamente"/>
-                    <pic:cNvPicPr/>
-                  </pic:nvPicPr>
-                  <pic:blipFill>
-                    <a:blip r:embed="rId31"/>
-                    <a:stretch>
-                      <a:fillRect/>
-                    </a:stretch>
-                  </pic:blipFill>
-                  <pic:spPr>
-                    <a:xfrm>
-                      <a:off x="0" y="0"/>
-                      <a:ext cx="1120237" cy="4991533"/>
-                    </a:xfrm>
-                    <a:prstGeom prst="rect">
-                      <a:avLst/>
-                    </a:prstGeom>
-                  </pic:spPr>
-                </pic:pic>
-              </a:graphicData>
-            </a:graphic>
-          </wp:inline>
-        </w:drawing>
-      </w:r>
-    </w:p>
-    <w:p>
-      <w:pPr>
-        <w:spacing w:line="360" w:lineRule="auto"/>
-        <w:rPr>
-          <w:b/>
-          <w:color w:val="006C69"/>
-          <w:highlight w:val="yellow"/>
-        </w:rPr>
-      </w:pPr>
-      <w:r>
-        <w:rPr>
-          <w:highlight w:val="yellow"/>
-        </w:rPr>
-        <w:t xml:space="preserve">Poderia ser no </w:t>
-      </w:r>
-      <w:proofErr w:type="spellStart"/>
-      <w:r>
-        <w:rPr>
-          <w:highlight w:val="yellow"/>
-        </w:rPr>
-        <w:t>Trello</w:t>
-      </w:r>
-      <w:proofErr w:type="spellEnd"/>
-      <w:r>
-        <w:rPr>
-          <w:highlight w:val="yellow"/>
-        </w:rPr>
-        <w:t xml:space="preserve">, </w:t>
-      </w:r>
-      <w:proofErr w:type="spellStart"/>
-      <w:r>
-        <w:rPr>
-          <w:highlight w:val="yellow"/>
-        </w:rPr>
-        <w:t>Jira</w:t>
-      </w:r>
-      <w:proofErr w:type="spellEnd"/>
-      <w:r>
-        <w:rPr>
-          <w:highlight w:val="yellow"/>
-        </w:rPr>
-        <w:t xml:space="preserve">, </w:t>
-      </w:r>
-      <w:proofErr w:type="spellStart"/>
-      <w:r>
-        <w:rPr>
-          <w:highlight w:val="yellow"/>
-        </w:rPr>
-        <w:t>Asana</w:t>
-      </w:r>
-      <w:proofErr w:type="spellEnd"/>
-      <w:r>
-        <w:rPr>
-          <w:highlight w:val="yellow"/>
-        </w:rPr>
-        <w:t>, ou qualquer outra ferramenta.</w:t>
       </w:r>
       <w:r>
         <w:br w:type="page"/>
@@ -12110,10 +11678,10 @@
       <w:bookmarkEnd w:id="57"/>
     </w:p>
     <w:sectPr>
-      <w:headerReference w:type="even" r:id="rId32"/>
-      <w:headerReference w:type="default" r:id="rId33"/>
-      <w:footerReference w:type="default" r:id="rId34"/>
-      <w:headerReference w:type="first" r:id="rId35"/>
+      <w:headerReference w:type="even" r:id="rId31"/>
+      <w:headerReference w:type="default" r:id="rId32"/>
+      <w:footerReference w:type="default" r:id="rId33"/>
+      <w:headerReference w:type="first" r:id="rId34"/>
       <w:pgSz w:w="11906" w:h="16838"/>
       <w:pgMar w:top="1417" w:right="1701" w:bottom="1417" w:left="1701" w:header="709" w:footer="708" w:gutter="0"/>
       <w:cols w:space="720"/>
@@ -16916,6 +16484,7 @@
   <w:style w:type="character" w:default="1" w:styleId="Fontepargpadro">
     <w:name w:val="Default Paragraph Font"/>
     <w:uiPriority w:val="1"/>
+    <w:semiHidden/>
     <w:unhideWhenUsed/>
   </w:style>
   <w:style w:type="table" w:default="1" w:styleId="Tabelanormal">
@@ -18027,28 +17596,28 @@
 </file>
 
 <file path=customXml/item1.xml><?xml version="1.0" encoding="utf-8"?>
+<b:Sources xmlns:b="http://schemas.openxmlformats.org/officeDocument/2006/bibliography" xmlns="http://schemas.openxmlformats.org/officeDocument/2006/bibliography" SelectedStyle="\APASixthEditionOfficeOnline.xsl" StyleName="APA" Version="6"/>
+</file>
+
+<file path=customXml/item2.xml><?xml version="1.0" encoding="utf-8"?>
 <go:gDocsCustomXmlDataStorage xmlns:go="http://customooxmlschemas.google.com/" xmlns:r="http://schemas.openxmlformats.org/officeDocument/2006/relationships" uri="GoogleDocsCustomDataVersion1">
   <go:docsCustomData xmlns:go="http://customooxmlschemas.google.com/" roundtripDataSignature="AMtx7mhzKlSfTDFB1AwNqDCQ7r7cTwloqQ==">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</go:docsCustomData>
 </go:gDocsCustomXmlDataStorage>
 </file>
 
-<file path=customXml/item2.xml><?xml version="1.0" encoding="utf-8"?>
-<b:Sources xmlns:b="http://schemas.openxmlformats.org/officeDocument/2006/bibliography" xmlns="http://schemas.openxmlformats.org/officeDocument/2006/bibliography" SelectedStyle="\APASixthEditionOfficeOnline.xsl" StyleName="APA" Version="6"/>
+<file path=customXml/itemProps1.xml><?xml version="1.0" encoding="utf-8"?>
+<ds:datastoreItem xmlns:ds="http://schemas.openxmlformats.org/officeDocument/2006/customXml" ds:itemID="{1639D9D9-6726-44C2-8DD2-8983C9E74153}">
+  <ds:schemaRefs>
+    <ds:schemaRef ds:uri="http://schemas.openxmlformats.org/officeDocument/2006/bibliography"/>
+  </ds:schemaRefs>
+</ds:datastoreItem>
 </file>
 
-<file path=customXml/itemProps1.xml><?xml version="1.0" encoding="utf-8"?>
+<file path=customXml/itemProps2.xml><?xml version="1.0" encoding="utf-8"?>
 <ds:datastoreItem xmlns:ds="http://schemas.openxmlformats.org/officeDocument/2006/customXml" ds:itemID="{11111111-1234-1234-1234-123412341234}">
   <ds:schemaRefs>
     <ds:schemaRef ds:uri="http://customooxmlschemas.google.com/"/>
     <ds:schemaRef ds:uri="http://schemas.openxmlformats.org/officeDocument/2006/relationships"/>
   </ds:schemaRefs>
 </ds:datastoreItem>
-</file>
-
-<file path=customXml/itemProps2.xml><?xml version="1.0" encoding="utf-8"?>
-<ds:datastoreItem xmlns:ds="http://schemas.openxmlformats.org/officeDocument/2006/customXml" ds:itemID="{1639D9D9-6726-44C2-8DD2-8983C9E74153}">
-  <ds:schemaRefs>
-    <ds:schemaRef ds:uri="http://schemas.openxmlformats.org/officeDocument/2006/bibliography"/>
-  </ds:schemaRefs>
-</ds:datastoreItem>
 </file>
</xml_diff>

<commit_message>
alterando nome da pasta para desafio-solucao
</commit_message>
<xml_diff>
--- a/Relatório Projeto Aplicado - Desafio Solucao - Pedro Portella.docx
+++ b/Relatório Projeto Aplicado - Desafio Solucao - Pedro Portella.docx
@@ -10316,15 +10316,7 @@
         <w:spacing w:line="360" w:lineRule="auto"/>
       </w:pPr>
       <w:r>
-        <w:t xml:space="preserve">O Backlog de Produto desse projeto inclui todo o processo de mapear a aplicação monolítica atual, identificando seus serviços, integrações com ferramentas de terceiros, casos de uso, modelagem do banco de dados, etc. A partir disso, será desenhada a nova arquitetura da aplicação, separada em microsserviços, modelagem do novo banco de dados, </w:t>
-      </w:r>
-      <w:proofErr w:type="spellStart"/>
-      <w:r>
-        <w:t>etc</w:t>
-      </w:r>
-      <w:proofErr w:type="spellEnd"/>
-      <w:r>
-        <w:t>, e em seguida será executada essa migração, desenvolvendo os microsserviços. Por último, teremos o processo de desenhar a nova infraestrutura em Cloud.</w:t>
+        <w:t>O Backlog de Produto desse projeto inclui todo o processo de mapear a aplicação monolítica atual, identificando seus serviços, integrações com ferramentas de terceiros, casos de uso, modelagem do banco de dados, etc. A partir disso, será desenhada a nova arquitetura da aplicação, separada em microsserviços, modelagem do novo banco de dados, e em seguida será executada essa migração, desenvolvendo os microsserviços. Por último, teremos o processo de desenhar a nova infraestrutura em Cloud.</w:t>
       </w:r>
     </w:p>
     <w:p>
@@ -10341,9 +10333,9 @@
           <w:noProof/>
         </w:rPr>
         <w:drawing>
-          <wp:inline distT="0" distB="0" distL="0" distR="0" wp14:anchorId="22143AE4" wp14:editId="20865A64">
-            <wp:extent cx="6089509" cy="4010025"/>
-            <wp:effectExtent l="0" t="0" r="6985" b="0"/>
+          <wp:inline distT="0" distB="0" distL="0" distR="0" wp14:anchorId="22143AE4" wp14:editId="4DDD1644">
+            <wp:extent cx="6089015" cy="3724275"/>
+            <wp:effectExtent l="0" t="0" r="6985" b="9525"/>
             <wp:docPr id="1395488306" name="Imagem 3"/>
             <wp:cNvGraphicFramePr>
               <a:graphicFrameLocks xmlns:a="http://schemas.openxmlformats.org/drawingml/2006/main" noChangeAspect="1"/>
@@ -10357,8 +10349,153 @@
                       <a:picLocks noChangeAspect="1" noChangeArrowheads="1"/>
                     </pic:cNvPicPr>
                   </pic:nvPicPr>
+                  <pic:blipFill rotWithShape="1">
+                    <a:blip r:embed="rId30">
+                      <a:extLst>
+                        <a:ext uri="{28A0092B-C50C-407E-A947-70E740481C1C}">
+                          <a14:useLocalDpi xmlns:a14="http://schemas.microsoft.com/office/drawing/2010/main" val="0"/>
+                        </a:ext>
+                      </a:extLst>
+                    </a:blip>
+                    <a:srcRect b="7118"/>
+                    <a:stretch/>
+                  </pic:blipFill>
+                  <pic:spPr bwMode="auto">
+                    <a:xfrm>
+                      <a:off x="0" y="0"/>
+                      <a:ext cx="6102618" cy="3732595"/>
+                    </a:xfrm>
+                    <a:prstGeom prst="rect">
+                      <a:avLst/>
+                    </a:prstGeom>
+                    <a:noFill/>
+                    <a:ln>
+                      <a:noFill/>
+                    </a:ln>
+                    <a:extLst>
+                      <a:ext uri="{53640926-AAD7-44D8-BBD7-CCE9431645EC}">
+                        <a14:shadowObscured xmlns:a14="http://schemas.microsoft.com/office/drawing/2010/main"/>
+                      </a:ext>
+                    </a:extLst>
+                  </pic:spPr>
+                </pic:pic>
+              </a:graphicData>
+            </a:graphic>
+          </wp:inline>
+        </w:drawing>
+      </w:r>
+      <w:r>
+        <w:br w:type="page"/>
+      </w:r>
+    </w:p>
+    <w:p>
+      <w:pPr>
+        <w:pStyle w:val="Ttulo1"/>
+        <w:spacing w:line="360" w:lineRule="auto"/>
+        <w:rPr>
+          <w:rFonts w:ascii="Trebuchet MS" w:eastAsia="Trebuchet MS" w:hAnsi="Trebuchet MS" w:cs="Trebuchet MS"/>
+          <w:color w:val="00B050"/>
+        </w:rPr>
+      </w:pPr>
+      <w:bookmarkStart w:id="20" w:name="_heading=h.44sinio" w:colFirst="0" w:colLast="0"/>
+      <w:bookmarkEnd w:id="20"/>
+      <w:r>
+        <w:rPr>
+          <w:rFonts w:ascii="Trebuchet MS" w:eastAsia="Trebuchet MS" w:hAnsi="Trebuchet MS" w:cs="Trebuchet MS"/>
+          <w:color w:val="00B050"/>
+        </w:rPr>
+        <w:lastRenderedPageBreak/>
+        <w:t>2.</w:t>
+      </w:r>
+      <w:r>
+        <w:rPr>
+          <w:rFonts w:ascii="Trebuchet MS" w:eastAsia="Trebuchet MS" w:hAnsi="Trebuchet MS" w:cs="Trebuchet MS"/>
+          <w:color w:val="00B050"/>
+        </w:rPr>
+        <w:tab/>
+        <w:t>Área de Experimentação</w:t>
+      </w:r>
+      <w:bookmarkStart w:id="21" w:name="_heading=h.1ci93xb" w:colFirst="0" w:colLast="0"/>
+      <w:bookmarkEnd w:id="21"/>
+    </w:p>
+    <w:p>
+      <w:pPr>
+        <w:pStyle w:val="Ttulo2"/>
+        <w:spacing w:line="360" w:lineRule="auto"/>
+        <w:rPr>
+          <w:color w:val="1A1F20"/>
+        </w:rPr>
+      </w:pPr>
+      <w:bookmarkStart w:id="22" w:name="_heading=h.z337ya" w:colFirst="0" w:colLast="0"/>
+      <w:bookmarkEnd w:id="22"/>
+      <w:r>
+        <w:t>2.</w:t>
+      </w:r>
+      <w:r>
+        <w:rPr>
+          <w:color w:val="1A1F20"/>
+        </w:rPr>
+        <w:t>1 Sprint 1</w:t>
+      </w:r>
+    </w:p>
+    <w:p>
+      <w:pPr>
+        <w:pStyle w:val="Ttulo3"/>
+        <w:spacing w:line="360" w:lineRule="auto"/>
+        <w:rPr>
+          <w:color w:val="00B050"/>
+        </w:rPr>
+      </w:pPr>
+      <w:bookmarkStart w:id="23" w:name="_heading=h.3j2qqm3" w:colFirst="0" w:colLast="0"/>
+      <w:bookmarkEnd w:id="23"/>
+      <w:r>
+        <w:rPr>
+          <w:color w:val="00B050"/>
+        </w:rPr>
+        <w:t>2.1.1 Solução</w:t>
+      </w:r>
+    </w:p>
+    <w:p>
+      <w:pPr>
+        <w:pStyle w:val="Ttulo4"/>
+        <w:spacing w:line="360" w:lineRule="auto"/>
+        <w:rPr>
+          <w:color w:val="00B050"/>
+        </w:rPr>
+      </w:pPr>
+      <w:bookmarkStart w:id="24" w:name="_heading=h.1y810tw" w:colFirst="0" w:colLast="0"/>
+      <w:bookmarkEnd w:id="24"/>
+      <w:r>
+        <w:rPr>
+          <w:color w:val="00B050"/>
+        </w:rPr>
+        <w:t>Evidência do planejamento:</w:t>
+      </w:r>
+    </w:p>
+    <w:p>
+      <w:r>
+        <w:rPr>
+          <w:noProof/>
+        </w:rPr>
+        <w:drawing>
+          <wp:inline distT="0" distB="0" distL="0" distR="0" wp14:anchorId="5980E82A" wp14:editId="5E0B1A9F">
+            <wp:extent cx="6038850" cy="3463249"/>
+            <wp:effectExtent l="0" t="0" r="0" b="4445"/>
+            <wp:docPr id="648052436" name="Imagem 2"/>
+            <wp:cNvGraphicFramePr>
+              <a:graphicFrameLocks xmlns:a="http://schemas.openxmlformats.org/drawingml/2006/main" noChangeAspect="1"/>
+            </wp:cNvGraphicFramePr>
+            <a:graphic xmlns:a="http://schemas.openxmlformats.org/drawingml/2006/main">
+              <a:graphicData uri="http://schemas.openxmlformats.org/drawingml/2006/picture">
+                <pic:pic xmlns:pic="http://schemas.openxmlformats.org/drawingml/2006/picture">
+                  <pic:nvPicPr>
+                    <pic:cNvPr id="0" name="Picture 1"/>
+                    <pic:cNvPicPr>
+                      <a:picLocks noChangeAspect="1" noChangeArrowheads="1"/>
+                    </pic:cNvPicPr>
+                  </pic:nvPicPr>
                   <pic:blipFill>
-                    <a:blip r:embed="rId30">
+                    <a:blip r:embed="rId31">
                       <a:extLst>
                         <a:ext uri="{28A0092B-C50C-407E-A947-70E740481C1C}">
                           <a14:useLocalDpi xmlns:a14="http://schemas.microsoft.com/office/drawing/2010/main" val="0"/>
@@ -10373,7 +10510,7 @@
                   <pic:spPr bwMode="auto">
                     <a:xfrm>
                       <a:off x="0" y="0"/>
-                      <a:ext cx="6102618" cy="4018657"/>
+                      <a:ext cx="6053829" cy="3471839"/>
                     </a:xfrm>
                     <a:prstGeom prst="rect">
                       <a:avLst/>
@@ -10389,553 +10526,39 @@
           </wp:inline>
         </w:drawing>
       </w:r>
-      <w:r>
-        <w:br w:type="page"/>
-      </w:r>
-    </w:p>
-    <w:p>
-      <w:pPr>
-        <w:pStyle w:val="Ttulo1"/>
+    </w:p>
+    <w:p>
+      <w:pPr>
+        <w:pStyle w:val="Ttulo4"/>
         <w:spacing w:line="360" w:lineRule="auto"/>
         <w:rPr>
-          <w:rFonts w:ascii="Trebuchet MS" w:eastAsia="Trebuchet MS" w:hAnsi="Trebuchet MS" w:cs="Trebuchet MS"/>
           <w:color w:val="00B050"/>
         </w:rPr>
       </w:pPr>
-      <w:bookmarkStart w:id="20" w:name="_heading=h.44sinio" w:colFirst="0" w:colLast="0"/>
-      <w:bookmarkEnd w:id="20"/>
-      <w:r>
-        <w:rPr>
-          <w:rFonts w:ascii="Trebuchet MS" w:eastAsia="Trebuchet MS" w:hAnsi="Trebuchet MS" w:cs="Trebuchet MS"/>
+      <w:bookmarkStart w:id="25" w:name="_heading=h.4i7ojhp" w:colFirst="0" w:colLast="0"/>
+      <w:bookmarkEnd w:id="25"/>
+      <w:r>
+        <w:rPr>
           <w:color w:val="00B050"/>
         </w:rPr>
-        <w:lastRenderedPageBreak/>
-        <w:t>2.</w:t>
-      </w:r>
-      <w:r>
-        <w:rPr>
-          <w:rFonts w:ascii="Trebuchet MS" w:eastAsia="Trebuchet MS" w:hAnsi="Trebuchet MS" w:cs="Trebuchet MS"/>
+        <w:t>Evidência da execução de cada requisito:</w:t>
+      </w:r>
+    </w:p>
+    <w:p>
+      <w:pPr>
+        <w:pStyle w:val="Ttulo4"/>
+        <w:spacing w:line="360" w:lineRule="auto"/>
+        <w:rPr>
           <w:color w:val="00B050"/>
         </w:rPr>
-        <w:tab/>
-        <w:t>Área de Experimentação</w:t>
-      </w:r>
-    </w:p>
-    <w:p>
-      <w:pPr>
-        <w:spacing w:line="360" w:lineRule="auto"/>
-      </w:pPr>
-    </w:p>
-    <w:p>
-      <w:pPr>
-        <w:spacing w:line="360" w:lineRule="auto"/>
-        <w:rPr>
-          <w:b/>
-          <w:color w:val="1A1F20"/>
-        </w:rPr>
-      </w:pPr>
-      <w:r>
-        <w:rPr>
-          <w:b/>
-        </w:rPr>
-        <w:t xml:space="preserve"> </w:t>
-      </w:r>
-      <w:r>
-        <w:rPr>
-          <w:b/>
-          <w:color w:val="1A1F20"/>
-        </w:rPr>
-        <w:t>O que significa esta seção?</w:t>
-      </w:r>
-    </w:p>
-    <w:p>
-      <w:pPr>
-        <w:spacing w:line="360" w:lineRule="auto"/>
-        <w:rPr>
-          <w:color w:val="1A1F20"/>
-        </w:rPr>
-      </w:pPr>
-      <w:r>
-        <w:rPr>
-          <w:color w:val="1A1F20"/>
-        </w:rPr>
-        <w:t>Esta seção tem o objetivo de apresentar as evidências do planejamento dos requisitos selecionados do Backlog de Produto, além de mostrar a maneira como eles foram desenvolvidos e registrar os resultados alcançados.</w:t>
-      </w:r>
-    </w:p>
-    <w:p>
-      <w:pPr>
-        <w:spacing w:line="360" w:lineRule="auto"/>
-        <w:rPr>
-          <w:color w:val="1A1F20"/>
-        </w:rPr>
-      </w:pPr>
-      <w:r>
-        <w:rPr>
-          <w:color w:val="1A1F20"/>
-        </w:rPr>
-        <w:t>É necessário expor a execução e a validação dos experimentos relacionados ao desenvolvimento da solução, ou seja, testar se você está no caminho certo ou se algo precisa ser modificado (pivotar).</w:t>
-      </w:r>
-    </w:p>
-    <w:p>
-      <w:pPr>
-        <w:spacing w:line="360" w:lineRule="auto"/>
-        <w:rPr>
-          <w:b/>
-          <w:color w:val="1A1F20"/>
-        </w:rPr>
-      </w:pPr>
-      <w:bookmarkStart w:id="21" w:name="_heading=h.1ci93xb" w:colFirst="0" w:colLast="0"/>
-      <w:bookmarkEnd w:id="21"/>
-      <w:r>
-        <w:rPr>
-          <w:b/>
-          <w:color w:val="1A1F20"/>
-        </w:rPr>
-        <w:t>Quais etapas já devem estar finalizadas no momento do preenchimento desta seção? (Pré-requisitos)</w:t>
-      </w:r>
-    </w:p>
-    <w:p>
-      <w:pPr>
-        <w:spacing w:line="360" w:lineRule="auto"/>
-        <w:rPr>
-          <w:color w:val="1A1F20"/>
-        </w:rPr>
-      </w:pPr>
-      <w:r>
-        <w:rPr>
-          <w:color w:val="1A1F20"/>
-        </w:rPr>
-        <w:t>No momento do preenchimento, é esperado que você já tenha cursado a disciplina de Inovação e Design Thinking, em especial as etapas do processo de Design Thinking, além de estar se preparando para desenvolver a solução idealizada no seu Projeto Aplicado.</w:t>
-      </w:r>
-    </w:p>
-    <w:p>
-      <w:pPr>
-        <w:spacing w:line="360" w:lineRule="auto"/>
-        <w:rPr>
-          <w:color w:val="1A1F20"/>
-        </w:rPr>
-      </w:pPr>
-      <w:bookmarkStart w:id="22" w:name="_heading=h.3whwml4" w:colFirst="0" w:colLast="0"/>
-      <w:bookmarkEnd w:id="22"/>
-      <w:r>
-        <w:rPr>
-          <w:color w:val="1A1F20"/>
-        </w:rPr>
-        <w:t>Você também já deve ter preenchido o primeiro capítulo deste relatório (CANVAS do Projeto Aplicado).</w:t>
-      </w:r>
-    </w:p>
-    <w:p>
-      <w:pPr>
-        <w:spacing w:line="360" w:lineRule="auto"/>
-        <w:rPr>
-          <w:b/>
-          <w:color w:val="1A1F20"/>
-        </w:rPr>
-      </w:pPr>
-      <w:bookmarkStart w:id="23" w:name="_heading=h.2bn6wsx" w:colFirst="0" w:colLast="0"/>
-      <w:bookmarkEnd w:id="23"/>
-      <w:r>
-        <w:rPr>
-          <w:b/>
-          <w:color w:val="1A1F20"/>
-        </w:rPr>
-        <w:t>Como esta seção deve ser preenchida?</w:t>
-      </w:r>
-    </w:p>
-    <w:p>
-      <w:pPr>
-        <w:spacing w:line="360" w:lineRule="auto"/>
-        <w:jc w:val="both"/>
-        <w:rPr>
-          <w:color w:val="1A1F20"/>
-        </w:rPr>
-      </w:pPr>
-      <w:r>
-        <w:rPr>
-          <w:color w:val="1A1F20"/>
-        </w:rPr>
-        <w:t>Esta seção é a área mais dinâmica do CANVAS do Projeto Aplicado. Nela você deverá inserir os experimentos necessários para desenvolver e validar cada Sprint. Ao final do experimento, você deverá preencher o item “</w:t>
-      </w:r>
-      <w:r>
-        <w:rPr>
-          <w:b/>
-          <w:color w:val="1A1F20"/>
-        </w:rPr>
-        <w:t>Solução</w:t>
-      </w:r>
-      <w:r>
-        <w:rPr>
-          <w:color w:val="1A1F20"/>
-        </w:rPr>
-        <w:t>” da seguinte maneira:</w:t>
-      </w:r>
-    </w:p>
-    <w:p>
-      <w:pPr>
-        <w:numPr>
-          <w:ilvl w:val="0"/>
-          <w:numId w:val="3"/>
-        </w:numPr>
-        <w:spacing w:after="240" w:line="360" w:lineRule="auto"/>
-        <w:ind w:left="714" w:hanging="357"/>
-        <w:jc w:val="both"/>
-        <w:rPr>
-          <w:color w:val="1A1F20"/>
-        </w:rPr>
-      </w:pPr>
-      <w:r>
-        <w:rPr>
-          <w:b/>
-          <w:color w:val="1A1F20"/>
-        </w:rPr>
-        <w:t>Evidência do Planejamento</w:t>
-      </w:r>
-      <w:r>
-        <w:rPr>
-          <w:color w:val="1A1F20"/>
-        </w:rPr>
-        <w:t xml:space="preserve">: comprove que os requisitos referentes à Sprint foram efetivamente planejados. Para isso, utilize o </w:t>
-      </w:r>
-      <w:proofErr w:type="spellStart"/>
-      <w:r>
-        <w:rPr>
-          <w:color w:val="1A1F20"/>
-        </w:rPr>
-        <w:t>Trello</w:t>
-      </w:r>
-      <w:proofErr w:type="spellEnd"/>
-      <w:r>
-        <w:rPr>
-          <w:color w:val="1A1F20"/>
-        </w:rPr>
-        <w:t xml:space="preserve"> e adicione, neste campo, uma cópia da tela da ferramenta com a Sprint planejada.</w:t>
-      </w:r>
-    </w:p>
-    <w:p>
-      <w:pPr>
-        <w:numPr>
-          <w:ilvl w:val="0"/>
-          <w:numId w:val="3"/>
-        </w:numPr>
-        <w:spacing w:after="240" w:line="360" w:lineRule="auto"/>
-        <w:ind w:left="714" w:hanging="357"/>
-        <w:jc w:val="both"/>
-        <w:rPr>
-          <w:color w:val="1A1F20"/>
-        </w:rPr>
-      </w:pPr>
-      <w:r>
-        <w:rPr>
-          <w:b/>
-          <w:color w:val="1A1F20"/>
-        </w:rPr>
-        <w:t>Evidência da Execução de cada Requisito</w:t>
-      </w:r>
-      <w:r>
-        <w:rPr>
-          <w:color w:val="1A1F20"/>
-        </w:rPr>
-        <w:t>: para cada requisito planejado, adicione um artefato que comprove o cumprimento da etapa. Podem ser anexados, por exemplo, códigos, documentos, modelos, scripts, capturas de tela, entre outros.</w:t>
-      </w:r>
-      <w:r>
-        <w:rPr>
-          <w:i/>
-          <w:color w:val="1A1F20"/>
-        </w:rPr>
-        <w:t xml:space="preserve"> Importante: o número de artefatos adicionados deve ser o mesmo que o número de requisitos planejados.</w:t>
-      </w:r>
-    </w:p>
-    <w:p>
-      <w:pPr>
-        <w:numPr>
-          <w:ilvl w:val="0"/>
-          <w:numId w:val="3"/>
-        </w:numPr>
-        <w:spacing w:after="240" w:line="360" w:lineRule="auto"/>
-        <w:ind w:left="714" w:hanging="357"/>
-        <w:jc w:val="both"/>
-        <w:rPr>
-          <w:color w:val="1A1F20"/>
-        </w:rPr>
-      </w:pPr>
-      <w:bookmarkStart w:id="24" w:name="_heading=h.qsh70q" w:colFirst="0" w:colLast="0"/>
-      <w:bookmarkEnd w:id="24"/>
-      <w:r>
-        <w:rPr>
-          <w:b/>
-          <w:color w:val="1A1F20"/>
-        </w:rPr>
-        <w:t>Evidência da Solução</w:t>
-      </w:r>
-      <w:r>
-        <w:rPr>
-          <w:color w:val="1A1F20"/>
-        </w:rPr>
-        <w:t xml:space="preserve">: os requisitos implementados contribuem para o alcance de um resultado geral, que deverá ser comprovado neste campo. Isso será feito </w:t>
-      </w:r>
-      <w:r>
-        <w:rPr>
-          <w:color w:val="1A1F20"/>
-        </w:rPr>
-        <w:lastRenderedPageBreak/>
-        <w:t>por meio de capturas de tela, gráficos, modelos, textos, figuras, tabelas, testes, entre outros.</w:t>
-      </w:r>
-    </w:p>
-    <w:p>
-      <w:pPr>
-        <w:spacing w:line="360" w:lineRule="auto"/>
-        <w:jc w:val="both"/>
-        <w:rPr>
-          <w:color w:val="1A1F20"/>
-        </w:rPr>
-      </w:pPr>
-      <w:r>
-        <w:rPr>
-          <w:color w:val="1A1F20"/>
-        </w:rPr>
-        <w:t>Para cada Sprint, cite no item “</w:t>
-      </w:r>
-      <w:r>
-        <w:rPr>
-          <w:b/>
-          <w:color w:val="1A1F20"/>
-        </w:rPr>
-        <w:t>Lições Aprendidas</w:t>
-      </w:r>
-      <w:r>
-        <w:rPr>
-          <w:color w:val="1A1F20"/>
-        </w:rPr>
-        <w:t xml:space="preserve">” o que não foi validado, mas forneceu insights para ajuste da rota. </w:t>
-      </w:r>
-    </w:p>
-    <w:p>
-      <w:pPr>
-        <w:spacing w:line="360" w:lineRule="auto"/>
-        <w:rPr>
-          <w:b/>
-          <w:color w:val="1A1F20"/>
-        </w:rPr>
-      </w:pPr>
-      <w:r>
-        <w:rPr>
-          <w:b/>
-          <w:color w:val="1A1F20"/>
-        </w:rPr>
-        <w:t>Quais ferramentas devem ser utilizadas?</w:t>
-      </w:r>
-    </w:p>
-    <w:p>
-      <w:pPr>
-        <w:spacing w:line="360" w:lineRule="auto"/>
-        <w:rPr>
-          <w:color w:val="1A1F20"/>
-        </w:rPr>
-      </w:pPr>
-      <w:r>
-        <w:rPr>
-          <w:color w:val="1A1F20"/>
-        </w:rPr>
-        <w:t xml:space="preserve">Obs.: Para realização desta seção você deverá utilizar o </w:t>
-      </w:r>
-      <w:proofErr w:type="spellStart"/>
-      <w:r>
-        <w:rPr>
-          <w:color w:val="1A1F20"/>
-        </w:rPr>
-        <w:t>Trello</w:t>
-      </w:r>
-      <w:proofErr w:type="spellEnd"/>
-      <w:r>
-        <w:rPr>
-          <w:color w:val="1A1F20"/>
-        </w:rPr>
-        <w:t>.</w:t>
-      </w:r>
-    </w:p>
-    <w:p>
-      <w:pPr>
-        <w:spacing w:line="360" w:lineRule="auto"/>
-        <w:rPr>
-          <w:color w:val="000000"/>
-        </w:rPr>
-      </w:pPr>
-    </w:p>
-    <w:p>
-      <w:pPr>
-        <w:spacing w:line="360" w:lineRule="auto"/>
-        <w:rPr>
-          <w:color w:val="000000"/>
-        </w:rPr>
-      </w:pPr>
-    </w:p>
-    <w:p>
-      <w:pPr>
-        <w:spacing w:line="360" w:lineRule="auto"/>
-        <w:rPr>
-          <w:color w:val="000000"/>
-        </w:rPr>
-      </w:pPr>
-    </w:p>
-    <w:p>
-      <w:pPr>
-        <w:spacing w:line="360" w:lineRule="auto"/>
-        <w:rPr>
-          <w:color w:val="000000"/>
-        </w:rPr>
-      </w:pPr>
-    </w:p>
-    <w:p>
-      <w:pPr>
-        <w:spacing w:line="360" w:lineRule="auto"/>
-        <w:rPr>
-          <w:color w:val="000000"/>
-        </w:rPr>
-      </w:pPr>
-    </w:p>
-    <w:p>
-      <w:pPr>
-        <w:spacing w:line="360" w:lineRule="auto"/>
-        <w:rPr>
-          <w:color w:val="000000"/>
-        </w:rPr>
-      </w:pPr>
-    </w:p>
-    <w:p>
-      <w:pPr>
-        <w:spacing w:line="360" w:lineRule="auto"/>
-        <w:rPr>
-          <w:color w:val="000000"/>
-        </w:rPr>
-      </w:pPr>
-    </w:p>
-    <w:p>
-      <w:pPr>
-        <w:spacing w:line="360" w:lineRule="auto"/>
-        <w:rPr>
-          <w:color w:val="000000"/>
-        </w:rPr>
-      </w:pPr>
-    </w:p>
-    <w:p>
-      <w:pPr>
-        <w:spacing w:line="360" w:lineRule="auto"/>
-        <w:rPr>
-          <w:color w:val="000000"/>
-        </w:rPr>
-      </w:pPr>
-    </w:p>
-    <w:p>
-      <w:pPr>
-        <w:spacing w:line="360" w:lineRule="auto"/>
-        <w:rPr>
-          <w:color w:val="000000"/>
-        </w:rPr>
-      </w:pPr>
-    </w:p>
-    <w:p>
-      <w:pPr>
-        <w:spacing w:line="360" w:lineRule="auto"/>
-        <w:rPr>
-          <w:color w:val="000000"/>
-        </w:rPr>
-      </w:pPr>
-    </w:p>
-    <w:p>
-      <w:pPr>
-        <w:spacing w:line="360" w:lineRule="auto"/>
-        <w:rPr>
-          <w:color w:val="000000"/>
-        </w:rPr>
-      </w:pPr>
-    </w:p>
-    <w:p>
-      <w:pPr>
-        <w:spacing w:line="360" w:lineRule="auto"/>
-        <w:rPr>
-          <w:color w:val="000000"/>
-        </w:rPr>
-      </w:pPr>
-    </w:p>
-    <w:p>
-      <w:pPr>
-        <w:spacing w:line="360" w:lineRule="auto"/>
-        <w:rPr>
-          <w:color w:val="000000"/>
-        </w:rPr>
-      </w:pPr>
-    </w:p>
-    <w:p>
-      <w:pPr>
-        <w:spacing w:line="360" w:lineRule="auto"/>
-        <w:rPr>
-          <w:color w:val="000000"/>
-        </w:rPr>
-      </w:pPr>
-    </w:p>
-    <w:p>
-      <w:pPr>
-        <w:spacing w:line="360" w:lineRule="auto"/>
-        <w:rPr>
-          <w:color w:val="000000"/>
-        </w:rPr>
-      </w:pPr>
-    </w:p>
-    <w:p>
-      <w:pPr>
-        <w:spacing w:line="360" w:lineRule="auto"/>
-        <w:rPr>
-          <w:color w:val="000000"/>
-        </w:rPr>
-      </w:pPr>
-    </w:p>
-    <w:p>
-      <w:pPr>
-        <w:spacing w:line="360" w:lineRule="auto"/>
-        <w:rPr>
-          <w:color w:val="000000"/>
-        </w:rPr>
-      </w:pPr>
-    </w:p>
-    <w:p>
-      <w:pPr>
-        <w:spacing w:line="360" w:lineRule="auto"/>
-        <w:rPr>
-          <w:color w:val="000000"/>
-        </w:rPr>
-      </w:pPr>
-    </w:p>
-    <w:p>
-      <w:pPr>
-        <w:spacing w:line="360" w:lineRule="auto"/>
-        <w:rPr>
-          <w:b/>
-          <w:i/>
-          <w:color w:val="000000"/>
-          <w:sz w:val="20"/>
-          <w:szCs w:val="20"/>
-        </w:rPr>
-      </w:pPr>
-    </w:p>
-    <w:p>
-      <w:pPr>
-        <w:pStyle w:val="Ttulo2"/>
-        <w:spacing w:line="360" w:lineRule="auto"/>
-        <w:rPr>
-          <w:color w:val="1A1F20"/>
-        </w:rPr>
-      </w:pPr>
-      <w:bookmarkStart w:id="25" w:name="_heading=h.z337ya" w:colFirst="0" w:colLast="0"/>
-      <w:bookmarkEnd w:id="25"/>
-      <w:r>
-        <w:lastRenderedPageBreak/>
-        <w:t>2.</w:t>
-      </w:r>
-      <w:r>
-        <w:rPr>
-          <w:color w:val="1A1F20"/>
-        </w:rPr>
-        <w:t>1 Sprint 1</w:t>
+      </w:pPr>
+      <w:bookmarkStart w:id="26" w:name="_heading=h.49x2ik5" w:colFirst="0" w:colLast="0"/>
+      <w:bookmarkEnd w:id="26"/>
+      <w:r>
+        <w:rPr>
+          <w:color w:val="00B050"/>
+        </w:rPr>
+        <w:t>Evidência dos resultados:</w:t>
       </w:r>
     </w:p>
     <w:p>
@@ -10946,13 +10569,13 @@
           <w:color w:val="00B050"/>
         </w:rPr>
       </w:pPr>
-      <w:bookmarkStart w:id="26" w:name="_heading=h.3j2qqm3" w:colFirst="0" w:colLast="0"/>
-      <w:bookmarkEnd w:id="26"/>
+      <w:bookmarkStart w:id="27" w:name="_heading=h.2p2csry" w:colFirst="0" w:colLast="0"/>
+      <w:bookmarkEnd w:id="27"/>
       <w:r>
         <w:rPr>
           <w:color w:val="00B050"/>
         </w:rPr>
-        <w:t>2.1.1 Solução</w:t>
+        <w:t>2.1.2 Lições Aprendidas</w:t>
       </w:r>
     </w:p>
     <w:p>
@@ -10968,11 +10591,79 @@
         </w:pBdr>
         <w:spacing w:before="40" w:after="0" w:line="360" w:lineRule="auto"/>
         <w:rPr>
-          <w:color w:val="00B050"/>
+          <w:color w:val="008D86"/>
           <w:sz w:val="24"/>
           <w:szCs w:val="24"/>
         </w:rPr>
       </w:pPr>
+      <w:bookmarkStart w:id="28" w:name="_heading=h.147n2zr" w:colFirst="0" w:colLast="0"/>
+      <w:bookmarkEnd w:id="28"/>
+      <w:r>
+        <w:br w:type="page"/>
+      </w:r>
+    </w:p>
+    <w:p>
+      <w:pPr>
+        <w:pStyle w:val="Ttulo2"/>
+        <w:spacing w:line="360" w:lineRule="auto"/>
+      </w:pPr>
+      <w:bookmarkStart w:id="29" w:name="_heading=h.3o7alnk" w:colFirst="0" w:colLast="0"/>
+      <w:bookmarkEnd w:id="29"/>
+      <w:r>
+        <w:lastRenderedPageBreak/>
+        <w:t>2.</w:t>
+      </w:r>
+      <w:r>
+        <w:rPr>
+          <w:color w:val="1A1F20"/>
+        </w:rPr>
+        <w:t>2 Sprint 2</w:t>
+      </w:r>
+    </w:p>
+    <w:p>
+      <w:pPr>
+        <w:pBdr>
+          <w:top w:val="nil"/>
+          <w:left w:val="nil"/>
+          <w:bottom w:val="nil"/>
+          <w:right w:val="nil"/>
+          <w:between w:val="nil"/>
+        </w:pBdr>
+        <w:spacing w:line="360" w:lineRule="auto"/>
+        <w:rPr>
+          <w:b/>
+          <w:color w:val="00B050"/>
+        </w:rPr>
+      </w:pPr>
+      <w:bookmarkStart w:id="30" w:name="_heading=h.23ckvvd" w:colFirst="0" w:colLast="0"/>
+      <w:bookmarkEnd w:id="30"/>
+    </w:p>
+    <w:p>
+      <w:pPr>
+        <w:pStyle w:val="Ttulo3"/>
+        <w:spacing w:line="360" w:lineRule="auto"/>
+        <w:rPr>
+          <w:color w:val="00B050"/>
+        </w:rPr>
+      </w:pPr>
+      <w:bookmarkStart w:id="31" w:name="_heading=h.ihv636" w:colFirst="0" w:colLast="0"/>
+      <w:bookmarkEnd w:id="31"/>
+      <w:r>
+        <w:rPr>
+          <w:color w:val="00B050"/>
+        </w:rPr>
+        <w:t>2.2.1 Solução</w:t>
+      </w:r>
+    </w:p>
+    <w:p>
+      <w:pPr>
+        <w:spacing w:line="360" w:lineRule="auto"/>
+        <w:ind w:left="720"/>
+        <w:rPr>
+          <w:b/>
+          <w:color w:val="00B050"/>
+        </w:rPr>
+      </w:pPr>
     </w:p>
     <w:p>
       <w:pPr>
@@ -10982,8 +10673,8 @@
           <w:color w:val="00B050"/>
         </w:rPr>
       </w:pPr>
-      <w:bookmarkStart w:id="27" w:name="_heading=h.1y810tw" w:colFirst="0" w:colLast="0"/>
-      <w:bookmarkEnd w:id="27"/>
+      <w:bookmarkStart w:id="32" w:name="_heading=h.32hioqz" w:colFirst="0" w:colLast="0"/>
+      <w:bookmarkEnd w:id="32"/>
       <w:r>
         <w:rPr>
           <w:color w:val="00B050"/>
@@ -10999,8 +10690,8 @@
           <w:color w:val="00B050"/>
         </w:rPr>
       </w:pPr>
-      <w:bookmarkStart w:id="28" w:name="_heading=h.4i7ojhp" w:colFirst="0" w:colLast="0"/>
-      <w:bookmarkEnd w:id="28"/>
+      <w:bookmarkStart w:id="33" w:name="_heading=h.1hmsyys" w:colFirst="0" w:colLast="0"/>
+      <w:bookmarkEnd w:id="33"/>
       <w:r>
         <w:rPr>
           <w:color w:val="00B050"/>
@@ -11016,8 +10707,8 @@
           <w:color w:val="00B050"/>
         </w:rPr>
       </w:pPr>
-      <w:bookmarkStart w:id="29" w:name="_heading=h.49x2ik5" w:colFirst="0" w:colLast="0"/>
-      <w:bookmarkEnd w:id="29"/>
+      <w:bookmarkStart w:id="34" w:name="_heading=h.4ucy7e5o0v6k" w:colFirst="0" w:colLast="0"/>
+      <w:bookmarkEnd w:id="34"/>
       <w:r>
         <w:rPr>
           <w:color w:val="00B050"/>
@@ -11032,6 +10723,188 @@
           <w:color w:val="00B050"/>
         </w:rPr>
       </w:pPr>
+    </w:p>
+    <w:p>
+      <w:pPr>
+        <w:spacing w:line="360" w:lineRule="auto"/>
+        <w:rPr>
+          <w:color w:val="00B050"/>
+        </w:rPr>
+      </w:pPr>
+    </w:p>
+    <w:p>
+      <w:pPr>
+        <w:pStyle w:val="Ttulo3"/>
+        <w:spacing w:line="360" w:lineRule="auto"/>
+      </w:pPr>
+      <w:bookmarkStart w:id="35" w:name="_heading=h.41mghml" w:colFirst="0" w:colLast="0"/>
+      <w:bookmarkEnd w:id="35"/>
+      <w:r>
+        <w:rPr>
+          <w:color w:val="00B050"/>
+        </w:rPr>
+        <w:t>2.2.2 Lições Aprendidas</w:t>
+      </w:r>
+      <w:r>
+        <w:br w:type="page"/>
+      </w:r>
+    </w:p>
+    <w:p>
+      <w:pPr>
+        <w:pStyle w:val="Ttulo2"/>
+        <w:spacing w:line="360" w:lineRule="auto"/>
+        <w:rPr>
+          <w:color w:val="1A1F20"/>
+        </w:rPr>
+      </w:pPr>
+      <w:bookmarkStart w:id="36" w:name="_heading=h.2grqrue" w:colFirst="0" w:colLast="0"/>
+      <w:bookmarkEnd w:id="36"/>
+      <w:r>
+        <w:rPr>
+          <w:color w:val="1A1F20"/>
+        </w:rPr>
+        <w:lastRenderedPageBreak/>
+        <w:t>2.3 Sprint 3</w:t>
+      </w:r>
+    </w:p>
+    <w:p>
+      <w:pPr>
+        <w:pBdr>
+          <w:top w:val="nil"/>
+          <w:left w:val="nil"/>
+          <w:bottom w:val="nil"/>
+          <w:right w:val="nil"/>
+          <w:between w:val="nil"/>
+        </w:pBdr>
+        <w:spacing w:line="360" w:lineRule="auto"/>
+        <w:rPr>
+          <w:b/>
+          <w:color w:val="006666"/>
+        </w:rPr>
+      </w:pPr>
+    </w:p>
+    <w:p>
+      <w:pPr>
+        <w:pStyle w:val="Ttulo3"/>
+        <w:spacing w:line="360" w:lineRule="auto"/>
+        <w:rPr>
+          <w:color w:val="00B050"/>
+        </w:rPr>
+      </w:pPr>
+      <w:bookmarkStart w:id="37" w:name="_heading=h.vx1227" w:colFirst="0" w:colLast="0"/>
+      <w:bookmarkEnd w:id="37"/>
+      <w:r>
+        <w:rPr>
+          <w:color w:val="00B050"/>
+        </w:rPr>
+        <w:t xml:space="preserve">2.3.1 Solução </w:t>
+      </w:r>
+    </w:p>
+    <w:p>
+      <w:pPr>
+        <w:spacing w:line="360" w:lineRule="auto"/>
+        <w:ind w:left="720"/>
+        <w:rPr>
+          <w:b/>
+          <w:color w:val="00B050"/>
+        </w:rPr>
+      </w:pPr>
+    </w:p>
+    <w:p>
+      <w:pPr>
+        <w:pStyle w:val="Ttulo4"/>
+        <w:spacing w:line="360" w:lineRule="auto"/>
+        <w:rPr>
+          <w:color w:val="00B050"/>
+        </w:rPr>
+      </w:pPr>
+      <w:bookmarkStart w:id="38" w:name="_heading=h.3fwokq0" w:colFirst="0" w:colLast="0"/>
+      <w:bookmarkEnd w:id="38"/>
+      <w:r>
+        <w:rPr>
+          <w:color w:val="00B050"/>
+        </w:rPr>
+        <w:t>Evidência do planejamento:</w:t>
+      </w:r>
+    </w:p>
+    <w:p>
+      <w:pPr>
+        <w:pStyle w:val="Ttulo4"/>
+        <w:spacing w:line="360" w:lineRule="auto"/>
+        <w:rPr>
+          <w:color w:val="00B050"/>
+        </w:rPr>
+      </w:pPr>
+      <w:bookmarkStart w:id="39" w:name="_heading=h.1v1yuxt" w:colFirst="0" w:colLast="0"/>
+      <w:bookmarkEnd w:id="39"/>
+      <w:r>
+        <w:rPr>
+          <w:color w:val="00B050"/>
+        </w:rPr>
+        <w:t>Evidência da execução de cada requisito:</w:t>
+      </w:r>
+    </w:p>
+    <w:p>
+      <w:pPr>
+        <w:pStyle w:val="Ttulo4"/>
+        <w:spacing w:line="360" w:lineRule="auto"/>
+        <w:rPr>
+          <w:color w:val="00B050"/>
+        </w:rPr>
+      </w:pPr>
+      <w:bookmarkStart w:id="40" w:name="_heading=h.h0200faw66br" w:colFirst="0" w:colLast="0"/>
+      <w:bookmarkEnd w:id="40"/>
+      <w:r>
+        <w:rPr>
+          <w:color w:val="00B050"/>
+        </w:rPr>
+        <w:t>Evidência dos resultados:</w:t>
+      </w:r>
+    </w:p>
+    <w:p>
+      <w:pPr>
+        <w:spacing w:line="360" w:lineRule="auto"/>
+        <w:rPr>
+          <w:color w:val="00B050"/>
+        </w:rPr>
+      </w:pPr>
+    </w:p>
+    <w:p>
+      <w:pPr>
+        <w:spacing w:line="360" w:lineRule="auto"/>
+        <w:rPr>
+          <w:color w:val="00B050"/>
+        </w:rPr>
+      </w:pPr>
+    </w:p>
+    <w:p>
+      <w:pPr>
+        <w:pStyle w:val="Ttulo3"/>
+        <w:spacing w:line="360" w:lineRule="auto"/>
+        <w:rPr>
+          <w:color w:val="00B050"/>
+        </w:rPr>
+      </w:pPr>
+      <w:bookmarkStart w:id="41" w:name="_heading=h.4f1mdlm" w:colFirst="0" w:colLast="0"/>
+      <w:bookmarkEnd w:id="41"/>
+      <w:r>
+        <w:rPr>
+          <w:color w:val="00B050"/>
+        </w:rPr>
+        <w:t>2.3.2 Lições Aprendidas</w:t>
+      </w:r>
+    </w:p>
+    <w:p>
+      <w:pPr>
+        <w:spacing w:line="360" w:lineRule="auto"/>
+        <w:rPr>
+          <w:b/>
+          <w:color w:val="006666"/>
+        </w:rPr>
+      </w:pPr>
+      <w:r>
+        <w:br w:type="page"/>
+      </w:r>
     </w:p>
     <w:p>
       <w:pPr>
@@ -11046,370 +10919,6 @@
         </w:pBdr>
         <w:spacing w:before="40" w:after="0" w:line="360" w:lineRule="auto"/>
         <w:rPr>
-          <w:color w:val="00B050"/>
-          <w:sz w:val="24"/>
-          <w:szCs w:val="24"/>
-        </w:rPr>
-      </w:pPr>
-    </w:p>
-    <w:p>
-      <w:pPr>
-        <w:pStyle w:val="Ttulo3"/>
-        <w:spacing w:line="360" w:lineRule="auto"/>
-        <w:rPr>
-          <w:color w:val="00B050"/>
-        </w:rPr>
-      </w:pPr>
-      <w:bookmarkStart w:id="30" w:name="_heading=h.2p2csry" w:colFirst="0" w:colLast="0"/>
-      <w:bookmarkEnd w:id="30"/>
-      <w:r>
-        <w:rPr>
-          <w:color w:val="00B050"/>
-        </w:rPr>
-        <w:t>2.1.2 Lições Aprendidas</w:t>
-      </w:r>
-    </w:p>
-    <w:p>
-      <w:pPr>
-        <w:keepNext/>
-        <w:keepLines/>
-        <w:pBdr>
-          <w:top w:val="nil"/>
-          <w:left w:val="nil"/>
-          <w:bottom w:val="nil"/>
-          <w:right w:val="nil"/>
-          <w:between w:val="nil"/>
-        </w:pBdr>
-        <w:spacing w:before="40" w:after="0" w:line="360" w:lineRule="auto"/>
-        <w:rPr>
-          <w:color w:val="008D86"/>
-          <w:sz w:val="24"/>
-          <w:szCs w:val="24"/>
-        </w:rPr>
-      </w:pPr>
-      <w:bookmarkStart w:id="31" w:name="_heading=h.147n2zr" w:colFirst="0" w:colLast="0"/>
-      <w:bookmarkEnd w:id="31"/>
-      <w:r>
-        <w:br w:type="page"/>
-      </w:r>
-    </w:p>
-    <w:p>
-      <w:pPr>
-        <w:pStyle w:val="Ttulo2"/>
-        <w:spacing w:line="360" w:lineRule="auto"/>
-      </w:pPr>
-      <w:bookmarkStart w:id="32" w:name="_heading=h.3o7alnk" w:colFirst="0" w:colLast="0"/>
-      <w:bookmarkEnd w:id="32"/>
-      <w:r>
-        <w:lastRenderedPageBreak/>
-        <w:t>2.</w:t>
-      </w:r>
-      <w:r>
-        <w:rPr>
-          <w:color w:val="1A1F20"/>
-        </w:rPr>
-        <w:t>2 Sprint 2</w:t>
-      </w:r>
-    </w:p>
-    <w:p>
-      <w:pPr>
-        <w:pBdr>
-          <w:top w:val="nil"/>
-          <w:left w:val="nil"/>
-          <w:bottom w:val="nil"/>
-          <w:right w:val="nil"/>
-          <w:between w:val="nil"/>
-        </w:pBdr>
-        <w:spacing w:line="360" w:lineRule="auto"/>
-        <w:rPr>
-          <w:b/>
-          <w:color w:val="00B050"/>
-        </w:rPr>
-      </w:pPr>
-      <w:bookmarkStart w:id="33" w:name="_heading=h.23ckvvd" w:colFirst="0" w:colLast="0"/>
-      <w:bookmarkEnd w:id="33"/>
-    </w:p>
-    <w:p>
-      <w:pPr>
-        <w:pStyle w:val="Ttulo3"/>
-        <w:spacing w:line="360" w:lineRule="auto"/>
-        <w:rPr>
-          <w:color w:val="00B050"/>
-        </w:rPr>
-      </w:pPr>
-      <w:bookmarkStart w:id="34" w:name="_heading=h.ihv636" w:colFirst="0" w:colLast="0"/>
-      <w:bookmarkEnd w:id="34"/>
-      <w:r>
-        <w:rPr>
-          <w:color w:val="00B050"/>
-        </w:rPr>
-        <w:t>2.2.1 Solução</w:t>
-      </w:r>
-    </w:p>
-    <w:p>
-      <w:pPr>
-        <w:spacing w:line="360" w:lineRule="auto"/>
-        <w:ind w:left="720"/>
-        <w:rPr>
-          <w:b/>
-          <w:color w:val="00B050"/>
-        </w:rPr>
-      </w:pPr>
-    </w:p>
-    <w:p>
-      <w:pPr>
-        <w:pStyle w:val="Ttulo4"/>
-        <w:spacing w:line="360" w:lineRule="auto"/>
-        <w:rPr>
-          <w:color w:val="00B050"/>
-        </w:rPr>
-      </w:pPr>
-      <w:bookmarkStart w:id="35" w:name="_heading=h.32hioqz" w:colFirst="0" w:colLast="0"/>
-      <w:bookmarkEnd w:id="35"/>
-      <w:r>
-        <w:rPr>
-          <w:color w:val="00B050"/>
-        </w:rPr>
-        <w:t>Evidência do planejamento:</w:t>
-      </w:r>
-    </w:p>
-    <w:p>
-      <w:pPr>
-        <w:pStyle w:val="Ttulo4"/>
-        <w:spacing w:line="360" w:lineRule="auto"/>
-        <w:rPr>
-          <w:color w:val="00B050"/>
-        </w:rPr>
-      </w:pPr>
-      <w:bookmarkStart w:id="36" w:name="_heading=h.1hmsyys" w:colFirst="0" w:colLast="0"/>
-      <w:bookmarkEnd w:id="36"/>
-      <w:r>
-        <w:rPr>
-          <w:color w:val="00B050"/>
-        </w:rPr>
-        <w:t>Evidência da execução de cada requisito:</w:t>
-      </w:r>
-    </w:p>
-    <w:p>
-      <w:pPr>
-        <w:pStyle w:val="Ttulo4"/>
-        <w:spacing w:line="360" w:lineRule="auto"/>
-        <w:rPr>
-          <w:color w:val="00B050"/>
-        </w:rPr>
-      </w:pPr>
-      <w:bookmarkStart w:id="37" w:name="_heading=h.4ucy7e5o0v6k" w:colFirst="0" w:colLast="0"/>
-      <w:bookmarkEnd w:id="37"/>
-      <w:r>
-        <w:rPr>
-          <w:color w:val="00B050"/>
-        </w:rPr>
-        <w:t>Evidência dos resultados:</w:t>
-      </w:r>
-    </w:p>
-    <w:p>
-      <w:pPr>
-        <w:spacing w:line="360" w:lineRule="auto"/>
-        <w:rPr>
-          <w:color w:val="00B050"/>
-        </w:rPr>
-      </w:pPr>
-    </w:p>
-    <w:p>
-      <w:pPr>
-        <w:spacing w:line="360" w:lineRule="auto"/>
-        <w:rPr>
-          <w:color w:val="00B050"/>
-        </w:rPr>
-      </w:pPr>
-    </w:p>
-    <w:p>
-      <w:pPr>
-        <w:pStyle w:val="Ttulo3"/>
-        <w:spacing w:line="360" w:lineRule="auto"/>
-      </w:pPr>
-      <w:bookmarkStart w:id="38" w:name="_heading=h.41mghml" w:colFirst="0" w:colLast="0"/>
-      <w:bookmarkEnd w:id="38"/>
-      <w:r>
-        <w:rPr>
-          <w:color w:val="00B050"/>
-        </w:rPr>
-        <w:t>2.2.2 Lições Aprendidas</w:t>
-      </w:r>
-      <w:r>
-        <w:br w:type="page"/>
-      </w:r>
-    </w:p>
-    <w:p>
-      <w:pPr>
-        <w:pStyle w:val="Ttulo2"/>
-        <w:spacing w:line="360" w:lineRule="auto"/>
-        <w:rPr>
-          <w:color w:val="1A1F20"/>
-        </w:rPr>
-      </w:pPr>
-      <w:bookmarkStart w:id="39" w:name="_heading=h.2grqrue" w:colFirst="0" w:colLast="0"/>
-      <w:bookmarkEnd w:id="39"/>
-      <w:r>
-        <w:rPr>
-          <w:color w:val="1A1F20"/>
-        </w:rPr>
-        <w:lastRenderedPageBreak/>
-        <w:t>2.3 Sprint 3</w:t>
-      </w:r>
-    </w:p>
-    <w:p>
-      <w:pPr>
-        <w:pBdr>
-          <w:top w:val="nil"/>
-          <w:left w:val="nil"/>
-          <w:bottom w:val="nil"/>
-          <w:right w:val="nil"/>
-          <w:between w:val="nil"/>
-        </w:pBdr>
-        <w:spacing w:line="360" w:lineRule="auto"/>
-        <w:rPr>
-          <w:b/>
-          <w:color w:val="006666"/>
-        </w:rPr>
-      </w:pPr>
-    </w:p>
-    <w:p>
-      <w:pPr>
-        <w:pStyle w:val="Ttulo3"/>
-        <w:spacing w:line="360" w:lineRule="auto"/>
-        <w:rPr>
-          <w:color w:val="00B050"/>
-        </w:rPr>
-      </w:pPr>
-      <w:bookmarkStart w:id="40" w:name="_heading=h.vx1227" w:colFirst="0" w:colLast="0"/>
-      <w:bookmarkEnd w:id="40"/>
-      <w:r>
-        <w:rPr>
-          <w:color w:val="00B050"/>
-        </w:rPr>
-        <w:t xml:space="preserve">2.3.1 Solução </w:t>
-      </w:r>
-    </w:p>
-    <w:p>
-      <w:pPr>
-        <w:spacing w:line="360" w:lineRule="auto"/>
-        <w:ind w:left="720"/>
-        <w:rPr>
-          <w:b/>
-          <w:color w:val="00B050"/>
-        </w:rPr>
-      </w:pPr>
-    </w:p>
-    <w:p>
-      <w:pPr>
-        <w:pStyle w:val="Ttulo4"/>
-        <w:spacing w:line="360" w:lineRule="auto"/>
-        <w:rPr>
-          <w:color w:val="00B050"/>
-        </w:rPr>
-      </w:pPr>
-      <w:bookmarkStart w:id="41" w:name="_heading=h.3fwokq0" w:colFirst="0" w:colLast="0"/>
-      <w:bookmarkEnd w:id="41"/>
-      <w:r>
-        <w:rPr>
-          <w:color w:val="00B050"/>
-        </w:rPr>
-        <w:t>Evidência do planejamento:</w:t>
-      </w:r>
-    </w:p>
-    <w:p>
-      <w:pPr>
-        <w:pStyle w:val="Ttulo4"/>
-        <w:spacing w:line="360" w:lineRule="auto"/>
-        <w:rPr>
-          <w:color w:val="00B050"/>
-        </w:rPr>
-      </w:pPr>
-      <w:bookmarkStart w:id="42" w:name="_heading=h.1v1yuxt" w:colFirst="0" w:colLast="0"/>
-      <w:bookmarkEnd w:id="42"/>
-      <w:r>
-        <w:rPr>
-          <w:color w:val="00B050"/>
-        </w:rPr>
-        <w:t>Evidência da execução de cada requisito:</w:t>
-      </w:r>
-    </w:p>
-    <w:p>
-      <w:pPr>
-        <w:pStyle w:val="Ttulo4"/>
-        <w:spacing w:line="360" w:lineRule="auto"/>
-        <w:rPr>
-          <w:color w:val="00B050"/>
-        </w:rPr>
-      </w:pPr>
-      <w:bookmarkStart w:id="43" w:name="_heading=h.h0200faw66br" w:colFirst="0" w:colLast="0"/>
-      <w:bookmarkEnd w:id="43"/>
-      <w:r>
-        <w:rPr>
-          <w:color w:val="00B050"/>
-        </w:rPr>
-        <w:t>Evidência dos resultados:</w:t>
-      </w:r>
-    </w:p>
-    <w:p>
-      <w:pPr>
-        <w:spacing w:line="360" w:lineRule="auto"/>
-        <w:rPr>
-          <w:color w:val="00B050"/>
-        </w:rPr>
-      </w:pPr>
-    </w:p>
-    <w:p>
-      <w:pPr>
-        <w:spacing w:line="360" w:lineRule="auto"/>
-        <w:rPr>
-          <w:color w:val="00B050"/>
-        </w:rPr>
-      </w:pPr>
-    </w:p>
-    <w:p>
-      <w:pPr>
-        <w:pStyle w:val="Ttulo3"/>
-        <w:spacing w:line="360" w:lineRule="auto"/>
-        <w:rPr>
-          <w:color w:val="00B050"/>
-        </w:rPr>
-      </w:pPr>
-      <w:bookmarkStart w:id="44" w:name="_heading=h.4f1mdlm" w:colFirst="0" w:colLast="0"/>
-      <w:bookmarkEnd w:id="44"/>
-      <w:r>
-        <w:rPr>
-          <w:color w:val="00B050"/>
-        </w:rPr>
-        <w:t>2.3.2 Lições Aprendidas</w:t>
-      </w:r>
-    </w:p>
-    <w:p>
-      <w:pPr>
-        <w:spacing w:line="360" w:lineRule="auto"/>
-        <w:rPr>
-          <w:b/>
-          <w:color w:val="006666"/>
-        </w:rPr>
-      </w:pPr>
-      <w:r>
-        <w:br w:type="page"/>
-      </w:r>
-    </w:p>
-    <w:p>
-      <w:pPr>
-        <w:keepNext/>
-        <w:keepLines/>
-        <w:pBdr>
-          <w:top w:val="nil"/>
-          <w:left w:val="nil"/>
-          <w:bottom w:val="nil"/>
-          <w:right w:val="nil"/>
-          <w:between w:val="nil"/>
-        </w:pBdr>
-        <w:spacing w:before="40" w:after="0" w:line="360" w:lineRule="auto"/>
-        <w:rPr>
           <w:rFonts w:ascii="Libre Franklin Medium" w:eastAsia="Libre Franklin Medium" w:hAnsi="Libre Franklin Medium" w:cs="Libre Franklin Medium"/>
           <w:color w:val="008D86"/>
           <w:sz w:val="24"/>
@@ -11428,8 +10937,8 @@
           <w:szCs w:val="20"/>
         </w:rPr>
       </w:pPr>
-      <w:bookmarkStart w:id="45" w:name="_heading=h.2u6wntf" w:colFirst="0" w:colLast="0"/>
-      <w:bookmarkEnd w:id="45"/>
+      <w:bookmarkStart w:id="42" w:name="_heading=h.2u6wntf" w:colFirst="0" w:colLast="0"/>
+      <w:bookmarkEnd w:id="42"/>
       <w:r>
         <w:rPr>
           <w:color w:val="00B050"/>
@@ -11461,8 +10970,8 @@
           <w:szCs w:val="20"/>
         </w:rPr>
       </w:pPr>
-      <w:bookmarkStart w:id="46" w:name="_heading=h.3l18frh" w:colFirst="0" w:colLast="0"/>
-      <w:bookmarkEnd w:id="46"/>
+      <w:bookmarkStart w:id="43" w:name="_heading=h.3l18frh" w:colFirst="0" w:colLast="0"/>
+      <w:bookmarkEnd w:id="43"/>
     </w:p>
     <w:p>
       <w:pPr>
@@ -11475,8 +10984,8 @@
           <w:szCs w:val="20"/>
         </w:rPr>
       </w:pPr>
-      <w:bookmarkStart w:id="47" w:name="_heading=h.19c6y18" w:colFirst="0" w:colLast="0"/>
-      <w:bookmarkEnd w:id="47"/>
+      <w:bookmarkStart w:id="44" w:name="_heading=h.19c6y18" w:colFirst="0" w:colLast="0"/>
+      <w:bookmarkEnd w:id="44"/>
       <w:r>
         <w:rPr>
           <w:color w:val="1A1F20"/>
@@ -11495,8 +11004,8 @@
           <w:szCs w:val="20"/>
         </w:rPr>
       </w:pPr>
-      <w:bookmarkStart w:id="48" w:name="_heading=h.4k668n3" w:colFirst="0" w:colLast="0"/>
-      <w:bookmarkEnd w:id="48"/>
+      <w:bookmarkStart w:id="45" w:name="_heading=h.4k668n3" w:colFirst="0" w:colLast="0"/>
+      <w:bookmarkEnd w:id="45"/>
     </w:p>
     <w:p>
       <w:pPr>
@@ -11535,8 +11044,8 @@
           <w:color w:val="1A1F20"/>
         </w:rPr>
       </w:pPr>
-      <w:bookmarkStart w:id="49" w:name="_heading=h.2zbgiuw" w:colFirst="0" w:colLast="0"/>
-      <w:bookmarkEnd w:id="49"/>
+      <w:bookmarkStart w:id="46" w:name="_heading=h.2zbgiuw" w:colFirst="0" w:colLast="0"/>
+      <w:bookmarkEnd w:id="46"/>
     </w:p>
     <w:p>
       <w:pPr>
@@ -11549,8 +11058,8 @@
           <w:szCs w:val="20"/>
         </w:rPr>
       </w:pPr>
-      <w:bookmarkStart w:id="50" w:name="_heading=h.3tbugp1" w:colFirst="0" w:colLast="0"/>
-      <w:bookmarkEnd w:id="50"/>
+      <w:bookmarkStart w:id="47" w:name="_heading=h.3tbugp1" w:colFirst="0" w:colLast="0"/>
+      <w:bookmarkEnd w:id="47"/>
       <w:r>
         <w:rPr>
           <w:color w:val="1A1F20"/>
@@ -11582,8 +11091,8 @@
           <w:color w:val="1A1F20"/>
         </w:rPr>
       </w:pPr>
-      <w:bookmarkStart w:id="51" w:name="_heading=h.3ygebqi" w:colFirst="0" w:colLast="0"/>
-      <w:bookmarkEnd w:id="51"/>
+      <w:bookmarkStart w:id="48" w:name="_heading=h.3ygebqi" w:colFirst="0" w:colLast="0"/>
+      <w:bookmarkEnd w:id="48"/>
       <w:r>
         <w:rPr>
           <w:color w:val="1A1F20"/>
@@ -11598,8 +11107,8 @@
           <w:color w:val="1A1F20"/>
         </w:rPr>
       </w:pPr>
-      <w:bookmarkStart w:id="52" w:name="_heading=h.1dl9e0y50e46" w:colFirst="0" w:colLast="0"/>
-      <w:bookmarkEnd w:id="52"/>
+      <w:bookmarkStart w:id="49" w:name="_heading=h.1dl9e0y50e46" w:colFirst="0" w:colLast="0"/>
+      <w:bookmarkEnd w:id="49"/>
       <w:r>
         <w:rPr>
           <w:color w:val="1A1F20"/>
@@ -11616,8 +11125,8 @@
           <w:color w:val="1A1F20"/>
         </w:rPr>
       </w:pPr>
-      <w:bookmarkStart w:id="53" w:name="_heading=h.2dlolyb" w:colFirst="0" w:colLast="0"/>
-      <w:bookmarkEnd w:id="53"/>
+      <w:bookmarkStart w:id="50" w:name="_heading=h.2dlolyb" w:colFirst="0" w:colLast="0"/>
+      <w:bookmarkEnd w:id="50"/>
     </w:p>
     <w:p>
       <w:pPr>
@@ -11630,8 +11139,8 @@
           <w:szCs w:val="20"/>
         </w:rPr>
       </w:pPr>
-      <w:bookmarkStart w:id="54" w:name="_heading=h.28h4qwu" w:colFirst="0" w:colLast="0"/>
-      <w:bookmarkEnd w:id="54"/>
+      <w:bookmarkStart w:id="51" w:name="_heading=h.28h4qwu" w:colFirst="0" w:colLast="0"/>
+      <w:bookmarkEnd w:id="51"/>
       <w:r>
         <w:rPr>
           <w:color w:val="1A1F20"/>
@@ -11646,8 +11155,8 @@
           <w:color w:val="1A1F20"/>
         </w:rPr>
       </w:pPr>
-      <w:bookmarkStart w:id="55" w:name="_heading=h.3cqmetx" w:colFirst="0" w:colLast="0"/>
-      <w:bookmarkEnd w:id="55"/>
+      <w:bookmarkStart w:id="52" w:name="_heading=h.3cqmetx" w:colFirst="0" w:colLast="0"/>
+      <w:bookmarkEnd w:id="52"/>
     </w:p>
     <w:p>
       <w:pPr>
@@ -11657,8 +11166,8 @@
           <w:color w:val="1A1F20"/>
         </w:rPr>
       </w:pPr>
-      <w:bookmarkStart w:id="56" w:name="_heading=h.1rvwp1q" w:colFirst="0" w:colLast="0"/>
-      <w:bookmarkEnd w:id="56"/>
+      <w:bookmarkStart w:id="53" w:name="_heading=h.1rvwp1q" w:colFirst="0" w:colLast="0"/>
+      <w:bookmarkEnd w:id="53"/>
       <w:r>
         <w:rPr>
           <w:color w:val="1A1F20"/>
@@ -11674,14 +11183,14 @@
           <w:szCs w:val="24"/>
         </w:rPr>
       </w:pPr>
-      <w:bookmarkStart w:id="57" w:name="_heading=h.4bvk7pj" w:colFirst="0" w:colLast="0"/>
-      <w:bookmarkEnd w:id="57"/>
+      <w:bookmarkStart w:id="54" w:name="_heading=h.4bvk7pj" w:colFirst="0" w:colLast="0"/>
+      <w:bookmarkEnd w:id="54"/>
     </w:p>
     <w:sectPr>
-      <w:headerReference w:type="even" r:id="rId31"/>
-      <w:headerReference w:type="default" r:id="rId32"/>
-      <w:footerReference w:type="default" r:id="rId33"/>
-      <w:headerReference w:type="first" r:id="rId34"/>
+      <w:headerReference w:type="even" r:id="rId32"/>
+      <w:headerReference w:type="default" r:id="rId33"/>
+      <w:footerReference w:type="default" r:id="rId34"/>
+      <w:headerReference w:type="first" r:id="rId35"/>
       <w:pgSz w:w="11906" w:h="16838"/>
       <w:pgMar w:top="1417" w:right="1701" w:bottom="1417" w:left="1701" w:header="709" w:footer="708" w:gutter="0"/>
       <w:cols w:space="720"/>

</xml_diff>

<commit_message>
sprint1: diagrama de caso de uso
</commit_message>
<xml_diff>
--- a/Relatório Projeto Aplicado - Desafio Solucao - Pedro Portella.docx
+++ b/Relatório Projeto Aplicado - Desafio Solucao - Pedro Portella.docx
@@ -9651,11 +9651,9 @@
       <w:r>
         <w:t xml:space="preserve">alterações nas regras de negócios, e deve nascer com a implementação de ferramentas de </w:t>
       </w:r>
-      <w:proofErr w:type="spellStart"/>
-      <w:r>
-        <w:t>logging</w:t>
-      </w:r>
-      <w:proofErr w:type="spellEnd"/>
+      <w:r>
+        <w:t>Logging</w:t>
+      </w:r>
       <w:r>
         <w:t>.</w:t>
       </w:r>
@@ -9889,28 +9887,24 @@
         </w:rPr>
         <w:t xml:space="preserve">Risco 002: O custo na nuvem ser maior que o custo </w:t>
       </w:r>
-      <w:proofErr w:type="spellStart"/>
       <w:r>
         <w:rPr>
           <w:bCs/>
         </w:rPr>
-        <w:t>on</w:t>
-      </w:r>
-      <w:proofErr w:type="spellEnd"/>
+        <w:t>On</w:t>
+      </w:r>
       <w:r>
         <w:rPr>
           <w:bCs/>
         </w:rPr>
         <w:t xml:space="preserve"> </w:t>
       </w:r>
-      <w:proofErr w:type="spellStart"/>
       <w:r>
         <w:rPr>
           <w:bCs/>
         </w:rPr>
-        <w:t>premise</w:t>
-      </w:r>
-      <w:proofErr w:type="spellEnd"/>
+        <w:t>Premise</w:t>
+      </w:r>
       <w:r>
         <w:rPr>
           <w:bCs/>
@@ -10478,9 +10472,9 @@
           <w:noProof/>
         </w:rPr>
         <w:drawing>
-          <wp:inline distT="0" distB="0" distL="0" distR="0" wp14:anchorId="5980E82A" wp14:editId="5E0B1A9F">
-            <wp:extent cx="6038850" cy="3463249"/>
-            <wp:effectExtent l="0" t="0" r="0" b="4445"/>
+          <wp:inline distT="0" distB="0" distL="0" distR="0" wp14:anchorId="5980E82A" wp14:editId="6F516194">
+            <wp:extent cx="4095750" cy="3157406"/>
+            <wp:effectExtent l="0" t="0" r="0" b="5080"/>
             <wp:docPr id="648052436" name="Imagem 2"/>
             <wp:cNvGraphicFramePr>
               <a:graphicFrameLocks xmlns:a="http://schemas.openxmlformats.org/drawingml/2006/main" noChangeAspect="1"/>
@@ -10494,8 +10488,92 @@
                       <a:picLocks noChangeAspect="1" noChangeArrowheads="1"/>
                     </pic:cNvPicPr>
                   </pic:nvPicPr>
+                  <pic:blipFill rotWithShape="1">
+                    <a:blip r:embed="rId31">
+                      <a:extLst>
+                        <a:ext uri="{28A0092B-C50C-407E-A947-70E740481C1C}">
+                          <a14:useLocalDpi xmlns:a14="http://schemas.microsoft.com/office/drawing/2010/main" val="0"/>
+                        </a:ext>
+                      </a:extLst>
+                    </a:blip>
+                    <a:srcRect r="49045" b="31506"/>
+                    <a:stretch/>
+                  </pic:blipFill>
+                  <pic:spPr bwMode="auto">
+                    <a:xfrm>
+                      <a:off x="0" y="0"/>
+                      <a:ext cx="4118392" cy="3174861"/>
+                    </a:xfrm>
+                    <a:prstGeom prst="rect">
+                      <a:avLst/>
+                    </a:prstGeom>
+                    <a:noFill/>
+                    <a:ln>
+                      <a:noFill/>
+                    </a:ln>
+                    <a:extLst>
+                      <a:ext uri="{53640926-AAD7-44D8-BBD7-CCE9431645EC}">
+                        <a14:shadowObscured xmlns:a14="http://schemas.microsoft.com/office/drawing/2010/main"/>
+                      </a:ext>
+                    </a:extLst>
+                  </pic:spPr>
+                </pic:pic>
+              </a:graphicData>
+            </a:graphic>
+          </wp:inline>
+        </w:drawing>
+      </w:r>
+    </w:p>
+    <w:p>
+      <w:pPr>
+        <w:pStyle w:val="Ttulo4"/>
+        <w:spacing w:line="360" w:lineRule="auto"/>
+        <w:rPr>
+          <w:color w:val="00B050"/>
+        </w:rPr>
+      </w:pPr>
+      <w:bookmarkStart w:id="25" w:name="_heading=h.4i7ojhp" w:colFirst="0" w:colLast="0"/>
+      <w:bookmarkEnd w:id="25"/>
+      <w:r>
+        <w:rPr>
+          <w:color w:val="00B050"/>
+        </w:rPr>
+        <w:t>Evidência da execução de cada requisito:</w:t>
+      </w:r>
+    </w:p>
+    <w:p>
+      <w:r>
+        <w:t>Para melhor visualização das atividades, casos de uso, componentes e arquitetura do projeto, foram desenhados alguns diagramas, e, junto com eles, será disponibilizado o link para os diagramas salvos no Github, acompanhados do arquivo .drawio gerado:</w:t>
+      </w:r>
+    </w:p>
+    <w:p>
+      <w:pPr>
+        <w:spacing w:after="0"/>
+      </w:pPr>
+      <w:r>
+        <w:rPr>
+          <w:noProof/>
+        </w:rPr>
+        <w:lastRenderedPageBreak/>
+        <w:drawing>
+          <wp:inline distT="0" distB="0" distL="0" distR="0" wp14:anchorId="17A22F69" wp14:editId="3BA3E2EF">
+            <wp:extent cx="5400040" cy="4629785"/>
+            <wp:effectExtent l="0" t="0" r="0" b="0"/>
+            <wp:docPr id="996744752" name="Imagem 4"/>
+            <wp:cNvGraphicFramePr>
+              <a:graphicFrameLocks xmlns:a="http://schemas.openxmlformats.org/drawingml/2006/main" noChangeAspect="1"/>
+            </wp:cNvGraphicFramePr>
+            <a:graphic xmlns:a="http://schemas.openxmlformats.org/drawingml/2006/main">
+              <a:graphicData uri="http://schemas.openxmlformats.org/drawingml/2006/picture">
+                <pic:pic xmlns:pic="http://schemas.openxmlformats.org/drawingml/2006/picture">
+                  <pic:nvPicPr>
+                    <pic:cNvPr id="0" name="Picture 8"/>
+                    <pic:cNvPicPr>
+                      <a:picLocks noChangeAspect="1" noChangeArrowheads="1"/>
+                    </pic:cNvPicPr>
+                  </pic:nvPicPr>
                   <pic:blipFill>
-                    <a:blip r:embed="rId31">
+                    <a:blip r:embed="rId32">
                       <a:extLst>
                         <a:ext uri="{28A0092B-C50C-407E-A947-70E740481C1C}">
                           <a14:useLocalDpi xmlns:a14="http://schemas.microsoft.com/office/drawing/2010/main" val="0"/>
@@ -10510,7 +10588,7 @@
                   <pic:spPr bwMode="auto">
                     <a:xfrm>
                       <a:off x="0" y="0"/>
-                      <a:ext cx="6053829" cy="3471839"/>
+                      <a:ext cx="5400040" cy="4629785"/>
                     </a:xfrm>
                     <a:prstGeom prst="rect">
                       <a:avLst/>
@@ -10529,21 +10607,58 @@
     </w:p>
     <w:p>
       <w:pPr>
-        <w:pStyle w:val="Ttulo4"/>
-        <w:spacing w:line="360" w:lineRule="auto"/>
-        <w:rPr>
-          <w:color w:val="00B050"/>
-        </w:rPr>
-      </w:pPr>
-      <w:bookmarkStart w:id="25" w:name="_heading=h.4i7ojhp" w:colFirst="0" w:colLast="0"/>
-      <w:bookmarkEnd w:id="25"/>
-      <w:r>
-        <w:rPr>
-          <w:color w:val="00B050"/>
-        </w:rPr>
-        <w:t>Evidência da execução de cada requisito:</w:t>
-      </w:r>
-    </w:p>
+        <w:spacing w:after="0"/>
+      </w:pPr>
+      <w:r>
+        <w:rPr>
+          <w:bCs/>
+        </w:rPr>
+        <w:t xml:space="preserve">Diagrama </w:t>
+      </w:r>
+      <w:r>
+        <w:rPr>
+          <w:bCs/>
+        </w:rPr>
+        <w:t>de caso de uso do Geek Shopping E-commerce</w:t>
+      </w:r>
+      <w:r>
+        <w:rPr>
+          <w:bCs/>
+        </w:rPr>
+        <w:t>,</w:t>
+      </w:r>
+      <w:r>
+        <w:rPr>
+          <w:bCs/>
+        </w:rPr>
+        <w:t xml:space="preserve"> </w:t>
+      </w:r>
+      <w:r>
+        <w:rPr>
+          <w:bCs/>
+        </w:rPr>
+        <w:t>d</w:t>
+      </w:r>
+      <w:r>
+        <w:rPr>
+          <w:bCs/>
+        </w:rPr>
+        <w:t>isponível em</w:t>
+      </w:r>
+      <w:r>
+        <w:t xml:space="preserve"> </w:t>
+      </w:r>
+      <w:hyperlink r:id="rId33" w:history="1">
+        <w:r>
+          <w:rPr>
+            <w:rStyle w:val="Hyperlink"/>
+            <w:color w:val="0053D1" w:themeColor="accent6" w:themeShade="BF"/>
+          </w:rPr>
+          <w:t>https://github.com/PedroPadilhaPortella/GeekShopping_PA/blob/main/sprint-1/UsecaseDiagram-Geekshopping.png</w:t>
+        </w:r>
+      </w:hyperlink>
+    </w:p>
+    <w:p/>
     <w:p>
       <w:pPr>
         <w:pStyle w:val="Ttulo4"/>
@@ -11187,10 +11302,10 @@
       <w:bookmarkEnd w:id="54"/>
     </w:p>
     <w:sectPr>
-      <w:headerReference w:type="even" r:id="rId32"/>
-      <w:headerReference w:type="default" r:id="rId33"/>
-      <w:footerReference w:type="default" r:id="rId34"/>
-      <w:headerReference w:type="first" r:id="rId35"/>
+      <w:headerReference w:type="even" r:id="rId34"/>
+      <w:headerReference w:type="default" r:id="rId35"/>
+      <w:footerReference w:type="default" r:id="rId36"/>
+      <w:headerReference w:type="first" r:id="rId37"/>
       <w:pgSz w:w="11906" w:h="16838"/>
       <w:pgMar w:top="1417" w:right="1701" w:bottom="1417" w:left="1701" w:header="709" w:footer="708" w:gutter="0"/>
       <w:cols w:space="720"/>
@@ -17105,28 +17220,28 @@
 </file>
 
 <file path=customXml/item1.xml><?xml version="1.0" encoding="utf-8"?>
-<b:Sources xmlns:b="http://schemas.openxmlformats.org/officeDocument/2006/bibliography" xmlns="http://schemas.openxmlformats.org/officeDocument/2006/bibliography" SelectedStyle="\APASixthEditionOfficeOnline.xsl" StyleName="APA" Version="6"/>
-</file>
-
-<file path=customXml/item2.xml><?xml version="1.0" encoding="utf-8"?>
 <go:gDocsCustomXmlDataStorage xmlns:go="http://customooxmlschemas.google.com/" xmlns:r="http://schemas.openxmlformats.org/officeDocument/2006/relationships" uri="GoogleDocsCustomDataVersion1">
   <go:docsCustomData xmlns:go="http://customooxmlschemas.google.com/" roundtripDataSignature="AMtx7mhzKlSfTDFB1AwNqDCQ7r7cTwloqQ==">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</go:docsCustomData>
 </go:gDocsCustomXmlDataStorage>
 </file>
 
-<file path=customXml/itemProps1.xml><?xml version="1.0" encoding="utf-8"?>
-<ds:datastoreItem xmlns:ds="http://schemas.openxmlformats.org/officeDocument/2006/customXml" ds:itemID="{1639D9D9-6726-44C2-8DD2-8983C9E74153}">
-  <ds:schemaRefs>
-    <ds:schemaRef ds:uri="http://schemas.openxmlformats.org/officeDocument/2006/bibliography"/>
-  </ds:schemaRefs>
-</ds:datastoreItem>
+<file path=customXml/item2.xml><?xml version="1.0" encoding="utf-8"?>
+<b:Sources xmlns:b="http://schemas.openxmlformats.org/officeDocument/2006/bibliography" xmlns="http://schemas.openxmlformats.org/officeDocument/2006/bibliography" SelectedStyle="\APASixthEditionOfficeOnline.xsl" StyleName="APA" Version="6"/>
 </file>
 
-<file path=customXml/itemProps2.xml><?xml version="1.0" encoding="utf-8"?>
+<file path=customXml/itemProps1.xml><?xml version="1.0" encoding="utf-8"?>
 <ds:datastoreItem xmlns:ds="http://schemas.openxmlformats.org/officeDocument/2006/customXml" ds:itemID="{11111111-1234-1234-1234-123412341234}">
   <ds:schemaRefs>
     <ds:schemaRef ds:uri="http://customooxmlschemas.google.com/"/>
     <ds:schemaRef ds:uri="http://schemas.openxmlformats.org/officeDocument/2006/relationships"/>
   </ds:schemaRefs>
 </ds:datastoreItem>
+</file>
+
+<file path=customXml/itemProps2.xml><?xml version="1.0" encoding="utf-8"?>
+<ds:datastoreItem xmlns:ds="http://schemas.openxmlformats.org/officeDocument/2006/customXml" ds:itemID="{1639D9D9-6726-44C2-8DD2-8983C9E74153}">
+  <ds:schemaRefs>
+    <ds:schemaRef ds:uri="http://schemas.openxmlformats.org/officeDocument/2006/bibliography"/>
+  </ds:schemaRefs>
+</ds:datastoreItem>
 </file>
</xml_diff>

<commit_message>
sprint1: diagrama de atividades
</commit_message>
<xml_diff>
--- a/Relatório Projeto Aplicado - Desafio Solucao - Pedro Portella.docx
+++ b/Relatório Projeto Aplicado - Desafio Solucao - Pedro Portella.docx
@@ -32,6 +32,8 @@
           <w:titlePg/>
         </w:sectPr>
       </w:pPr>
+      <w:bookmarkStart w:id="0" w:name="_Hlk182353378"/>
+      <w:bookmarkEnd w:id="0"/>
       <w:r>
         <w:rPr>
           <w:rFonts w:ascii="Trebuchet MS" w:hAnsi="Trebuchet MS"/>
@@ -388,8 +390,8 @@
       <w:pPr>
         <w:jc w:val="center"/>
       </w:pPr>
-      <w:bookmarkStart w:id="0" w:name="_heading=h.gjdgxs" w:colFirst="0" w:colLast="0"/>
-      <w:bookmarkEnd w:id="0"/>
+      <w:bookmarkStart w:id="1" w:name="_heading=h.gjdgxs" w:colFirst="0" w:colLast="0"/>
+      <w:bookmarkEnd w:id="1"/>
       <w:r>
         <w:rPr>
           <w:color w:val="00B050"/>
@@ -625,8 +627,8 @@
           <w:szCs w:val="32"/>
         </w:rPr>
       </w:pPr>
-      <w:bookmarkStart w:id="1" w:name="_heading=h.tyjcwt" w:colFirst="0" w:colLast="0"/>
-      <w:bookmarkEnd w:id="1"/>
+      <w:bookmarkStart w:id="2" w:name="_heading=h.tyjcwt" w:colFirst="0" w:colLast="0"/>
+      <w:bookmarkEnd w:id="2"/>
       <w:r>
         <w:rPr>
           <w:rFonts w:ascii="Trebuchet MS" w:hAnsi="Trebuchet MS"/>
@@ -3019,15 +3021,15 @@
       <w:pPr>
         <w:pStyle w:val="Ttulo2"/>
       </w:pPr>
-      <w:bookmarkStart w:id="2" w:name="_heading=h.xuo90f2eremm" w:colFirst="0" w:colLast="0"/>
-      <w:bookmarkEnd w:id="2"/>
+      <w:bookmarkStart w:id="3" w:name="_heading=h.xuo90f2eremm" w:colFirst="0" w:colLast="0"/>
+      <w:bookmarkEnd w:id="3"/>
     </w:p>
     <w:p>
       <w:pPr>
         <w:pStyle w:val="Ttulo2"/>
       </w:pPr>
-      <w:bookmarkStart w:id="3" w:name="_heading=h.p6r80uytebi0" w:colFirst="0" w:colLast="0"/>
-      <w:bookmarkEnd w:id="3"/>
+      <w:bookmarkStart w:id="4" w:name="_heading=h.p6r80uytebi0" w:colFirst="0" w:colLast="0"/>
+      <w:bookmarkEnd w:id="4"/>
       <w:r>
         <w:br w:type="page"/>
       </w:r>
@@ -3036,15 +3038,15 @@
       <w:pPr>
         <w:pStyle w:val="Ttulo2"/>
       </w:pPr>
-      <w:bookmarkStart w:id="4" w:name="_heading=h.2vysi8eufp88" w:colFirst="0" w:colLast="0"/>
-      <w:bookmarkEnd w:id="4"/>
+      <w:bookmarkStart w:id="5" w:name="_heading=h.2vysi8eufp88" w:colFirst="0" w:colLast="0"/>
+      <w:bookmarkEnd w:id="5"/>
     </w:p>
     <w:p>
       <w:pPr>
         <w:pStyle w:val="Ttulo2"/>
       </w:pPr>
-      <w:bookmarkStart w:id="5" w:name="_heading=h.pzdb77qluwqe" w:colFirst="0" w:colLast="0"/>
-      <w:bookmarkEnd w:id="5"/>
+      <w:bookmarkStart w:id="6" w:name="_heading=h.pzdb77qluwqe" w:colFirst="0" w:colLast="0"/>
+      <w:bookmarkEnd w:id="6"/>
       <w:r>
         <w:t>1. CANVAS do Projeto Aplicado</w:t>
       </w:r>
@@ -3057,8 +3059,8 @@
           <w:highlight w:val="white"/>
         </w:rPr>
       </w:pPr>
-      <w:bookmarkStart w:id="6" w:name="_heading=h.30j0zll" w:colFirst="0" w:colLast="0"/>
-      <w:bookmarkEnd w:id="6"/>
+      <w:bookmarkStart w:id="7" w:name="_heading=h.30j0zll" w:colFirst="0" w:colLast="0"/>
+      <w:bookmarkEnd w:id="7"/>
     </w:p>
     <w:p>
       <w:pPr>
@@ -3130,8 +3132,8 @@
           </wp:inline>
         </w:drawing>
       </w:r>
-      <w:bookmarkStart w:id="7" w:name="_heading=h.1fob9te" w:colFirst="0" w:colLast="0"/>
-      <w:bookmarkEnd w:id="7"/>
+      <w:bookmarkStart w:id="8" w:name="_heading=h.1fob9te" w:colFirst="0" w:colLast="0"/>
+      <w:bookmarkEnd w:id="8"/>
     </w:p>
     <w:p>
       <w:pPr>
@@ -3181,8 +3183,8 @@
           <w:highlight w:val="yellow"/>
         </w:rPr>
       </w:pPr>
-      <w:bookmarkStart w:id="8" w:name="_heading=h.4d34og8" w:colFirst="0" w:colLast="0"/>
-      <w:bookmarkEnd w:id="8"/>
+      <w:bookmarkStart w:id="9" w:name="_heading=h.4d34og8" w:colFirst="0" w:colLast="0"/>
+      <w:bookmarkEnd w:id="9"/>
     </w:p>
     <w:p>
       <w:pPr>
@@ -3193,16 +3195,16 @@
           <w:color w:val="00B050"/>
         </w:rPr>
       </w:pPr>
-      <w:bookmarkStart w:id="9" w:name="_heading=h.3znysh7" w:colFirst="0" w:colLast="0"/>
-      <w:bookmarkEnd w:id="9"/>
+      <w:bookmarkStart w:id="10" w:name="_heading=h.3znysh7" w:colFirst="0" w:colLast="0"/>
+      <w:bookmarkEnd w:id="10"/>
       <w:r>
         <w:rPr>
           <w:color w:val="00B050"/>
         </w:rPr>
         <w:t>1.1.1 Análise de Contexto</w:t>
       </w:r>
-      <w:bookmarkStart w:id="10" w:name="_heading=h.17dp8vu" w:colFirst="0" w:colLast="0"/>
-      <w:bookmarkEnd w:id="10"/>
+      <w:bookmarkStart w:id="11" w:name="_heading=h.17dp8vu" w:colFirst="0" w:colLast="0"/>
+      <w:bookmarkEnd w:id="11"/>
     </w:p>
     <w:p>
       <w:pPr>
@@ -5273,8 +5275,8 @@
       </w:tr>
     </w:tbl>
     <w:p>
-      <w:bookmarkStart w:id="11" w:name="_heading=h.2et92p0" w:colFirst="0" w:colLast="0"/>
-      <w:bookmarkEnd w:id="11"/>
+      <w:bookmarkStart w:id="12" w:name="_heading=h.2et92p0" w:colFirst="0" w:colLast="0"/>
+      <w:bookmarkEnd w:id="12"/>
     </w:p>
     <w:p>
       <w:pPr>
@@ -7535,8 +7537,8 @@
       <w:r>
         <w:t>Após estudar as dores, possíveis soluções e mapear as atividades e processos, foi gerado o CANVAS da proposta de valor</w:t>
       </w:r>
-      <w:bookmarkStart w:id="12" w:name="_heading=h.1t3h5sf" w:colFirst="0" w:colLast="0"/>
-      <w:bookmarkEnd w:id="12"/>
+      <w:bookmarkStart w:id="13" w:name="_heading=h.1t3h5sf" w:colFirst="0" w:colLast="0"/>
+      <w:bookmarkEnd w:id="13"/>
       <w:r>
         <w:t>:</w:t>
       </w:r>
@@ -7629,8 +7631,8 @@
       <w:r>
         <w:t>Matriz de observações para hipóteses, gerada a partir do conhecimento aprofundado do contexto do desafio e da definição das personas:</w:t>
       </w:r>
-      <w:bookmarkStart w:id="13" w:name="_heading=h.1ksv4uv" w:colFirst="0" w:colLast="0"/>
-      <w:bookmarkEnd w:id="13"/>
+      <w:bookmarkStart w:id="14" w:name="_heading=h.1ksv4uv" w:colFirst="0" w:colLast="0"/>
+      <w:bookmarkEnd w:id="14"/>
     </w:p>
     <w:p>
       <w:pPr>
@@ -8717,7 +8719,7 @@
                 <w:bCs w:val="0"/>
               </w:rPr>
             </w:pPr>
-            <w:bookmarkStart w:id="14" w:name="_Hlk181744973"/>
+            <w:bookmarkStart w:id="15" w:name="_Hlk181744973"/>
             <w:r>
               <w:rPr>
                 <w:b w:val="0"/>
@@ -9138,7 +9140,7 @@
         </w:tc>
       </w:tr>
     </w:tbl>
-    <w:bookmarkEnd w:id="14"/>
+    <w:bookmarkEnd w:id="15"/>
     <w:p>
       <w:pPr>
         <w:rPr>
@@ -9239,14 +9241,14 @@
         <w:pStyle w:val="Ttulo2"/>
         <w:spacing w:line="360" w:lineRule="auto"/>
       </w:pPr>
-      <w:bookmarkStart w:id="15" w:name="_heading=h.2s8eyo1" w:colFirst="0" w:colLast="0"/>
-      <w:bookmarkEnd w:id="15"/>
+      <w:bookmarkStart w:id="16" w:name="_heading=h.2s8eyo1" w:colFirst="0" w:colLast="0"/>
+      <w:bookmarkEnd w:id="16"/>
       <w:r>
         <w:lastRenderedPageBreak/>
         <w:t xml:space="preserve">1.2 Solução </w:t>
       </w:r>
-      <w:bookmarkStart w:id="16" w:name="_heading=h.2jxsxqh" w:colFirst="0" w:colLast="0"/>
-      <w:bookmarkEnd w:id="16"/>
+      <w:bookmarkStart w:id="17" w:name="_heading=h.2jxsxqh" w:colFirst="0" w:colLast="0"/>
+      <w:bookmarkEnd w:id="17"/>
     </w:p>
     <w:p>
       <w:pPr>
@@ -9256,8 +9258,8 @@
           <w:color w:val="00B050"/>
         </w:rPr>
       </w:pPr>
-      <w:bookmarkStart w:id="17" w:name="_heading=h.26in1rg" w:colFirst="0" w:colLast="0"/>
-      <w:bookmarkEnd w:id="17"/>
+      <w:bookmarkStart w:id="18" w:name="_heading=h.26in1rg" w:colFirst="0" w:colLast="0"/>
+      <w:bookmarkEnd w:id="18"/>
       <w:r>
         <w:rPr>
           <w:color w:val="00B050"/>
@@ -9565,8 +9567,8 @@
           <w:color w:val="00B050"/>
         </w:rPr>
       </w:pPr>
-      <w:bookmarkStart w:id="18" w:name="_heading=h.lnxbz9" w:colFirst="0" w:colLast="0"/>
-      <w:bookmarkEnd w:id="18"/>
+      <w:bookmarkStart w:id="19" w:name="_heading=h.lnxbz9" w:colFirst="0" w:colLast="0"/>
+      <w:bookmarkEnd w:id="19"/>
       <w:r>
         <w:rPr>
           <w:color w:val="00B050"/>
@@ -10189,8 +10191,8 @@
           <w:color w:val="00B050"/>
         </w:rPr>
       </w:pPr>
-      <w:bookmarkStart w:id="19" w:name="_heading=h.35nkun2" w:colFirst="0" w:colLast="0"/>
-      <w:bookmarkEnd w:id="19"/>
+      <w:bookmarkStart w:id="20" w:name="_heading=h.35nkun2" w:colFirst="0" w:colLast="0"/>
+      <w:bookmarkEnd w:id="20"/>
     </w:p>
     <w:p>
       <w:pPr>
@@ -10391,8 +10393,8 @@
           <w:color w:val="00B050"/>
         </w:rPr>
       </w:pPr>
-      <w:bookmarkStart w:id="20" w:name="_heading=h.44sinio" w:colFirst="0" w:colLast="0"/>
-      <w:bookmarkEnd w:id="20"/>
+      <w:bookmarkStart w:id="21" w:name="_heading=h.44sinio" w:colFirst="0" w:colLast="0"/>
+      <w:bookmarkEnd w:id="21"/>
       <w:r>
         <w:rPr>
           <w:rFonts w:ascii="Trebuchet MS" w:eastAsia="Trebuchet MS" w:hAnsi="Trebuchet MS" w:cs="Trebuchet MS"/>
@@ -10409,8 +10411,8 @@
         <w:tab/>
         <w:t>Área de Experimentação</w:t>
       </w:r>
-      <w:bookmarkStart w:id="21" w:name="_heading=h.1ci93xb" w:colFirst="0" w:colLast="0"/>
-      <w:bookmarkEnd w:id="21"/>
+      <w:bookmarkStart w:id="22" w:name="_heading=h.1ci93xb" w:colFirst="0" w:colLast="0"/>
+      <w:bookmarkEnd w:id="22"/>
     </w:p>
     <w:p>
       <w:pPr>
@@ -10420,8 +10422,8 @@
           <w:color w:val="1A1F20"/>
         </w:rPr>
       </w:pPr>
-      <w:bookmarkStart w:id="22" w:name="_heading=h.z337ya" w:colFirst="0" w:colLast="0"/>
-      <w:bookmarkEnd w:id="22"/>
+      <w:bookmarkStart w:id="23" w:name="_heading=h.z337ya" w:colFirst="0" w:colLast="0"/>
+      <w:bookmarkEnd w:id="23"/>
       <w:r>
         <w:t>2.</w:t>
       </w:r>
@@ -10440,8 +10442,8 @@
           <w:color w:val="00B050"/>
         </w:rPr>
       </w:pPr>
-      <w:bookmarkStart w:id="23" w:name="_heading=h.3j2qqm3" w:colFirst="0" w:colLast="0"/>
-      <w:bookmarkEnd w:id="23"/>
+      <w:bookmarkStart w:id="24" w:name="_heading=h.3j2qqm3" w:colFirst="0" w:colLast="0"/>
+      <w:bookmarkEnd w:id="24"/>
       <w:r>
         <w:rPr>
           <w:color w:val="00B050"/>
@@ -10457,8 +10459,8 @@
           <w:color w:val="00B050"/>
         </w:rPr>
       </w:pPr>
-      <w:bookmarkStart w:id="24" w:name="_heading=h.1y810tw" w:colFirst="0" w:colLast="0"/>
-      <w:bookmarkEnd w:id="24"/>
+      <w:bookmarkStart w:id="25" w:name="_heading=h.1y810tw" w:colFirst="0" w:colLast="0"/>
+      <w:bookmarkEnd w:id="25"/>
       <w:r>
         <w:rPr>
           <w:color w:val="00B050"/>
@@ -10532,8 +10534,8 @@
           <w:color w:val="00B050"/>
         </w:rPr>
       </w:pPr>
-      <w:bookmarkStart w:id="25" w:name="_heading=h.4i7ojhp" w:colFirst="0" w:colLast="0"/>
-      <w:bookmarkEnd w:id="25"/>
+      <w:bookmarkStart w:id="26" w:name="_heading=h.4i7ojhp" w:colFirst="0" w:colLast="0"/>
+      <w:bookmarkEnd w:id="26"/>
       <w:r>
         <w:rPr>
           <w:color w:val="00B050"/>
@@ -10556,8 +10558,8 @@
         </w:rPr>
         <w:lastRenderedPageBreak/>
         <w:drawing>
-          <wp:inline distT="0" distB="0" distL="0" distR="0" wp14:anchorId="17A22F69" wp14:editId="3BA3E2EF">
-            <wp:extent cx="5400040" cy="4629785"/>
+          <wp:inline distT="0" distB="0" distL="0" distR="0" wp14:anchorId="17A22F69" wp14:editId="441611D5">
+            <wp:extent cx="5562600" cy="4769158"/>
             <wp:effectExtent l="0" t="0" r="0" b="0"/>
             <wp:docPr id="996744752" name="Imagem 4"/>
             <wp:cNvGraphicFramePr>
@@ -10588,7 +10590,7 @@
                   <pic:spPr bwMode="auto">
                     <a:xfrm>
                       <a:off x="0" y="0"/>
-                      <a:ext cx="5400040" cy="4629785"/>
+                      <a:ext cx="5563768" cy="4770159"/>
                     </a:xfrm>
                     <a:prstGeom prst="rect">
                       <a:avLst/>
@@ -10608,18 +10610,15 @@
     <w:p>
       <w:pPr>
         <w:spacing w:after="0"/>
+        <w:rPr>
+          <w:color w:val="005781" w:themeColor="text2" w:themeTint="E6"/>
+        </w:rPr>
       </w:pPr>
       <w:r>
         <w:rPr>
           <w:bCs/>
         </w:rPr>
-        <w:t xml:space="preserve">Diagrama </w:t>
-      </w:r>
-      <w:r>
-        <w:rPr>
-          <w:bCs/>
-        </w:rPr>
-        <w:t>de caso de uso do Geek Shopping E-commerce</w:t>
+        <w:t>Diagrama de caso de uso do Geek Shopping E-commerce</w:t>
       </w:r>
       <w:r>
         <w:rPr>
@@ -10652,12 +10651,136 @@
         <w:r>
           <w:rPr>
             <w:rStyle w:val="Hyperlink"/>
-            <w:color w:val="0053D1" w:themeColor="accent6" w:themeShade="BF"/>
+            <w:color w:val="005781" w:themeColor="text2" w:themeTint="E6"/>
           </w:rPr>
-          <w:t>https://github.com/PedroPadilhaPortella/GeekShopping_PA/blob/main/sprint-1/UsecaseDiagram-Geekshopping.png</w:t>
+          <w:t>https://github.com/PedroPadilhaPortella/GeekShopping_PA/blob/main/sprint-1/diagrama-de-caso-de-uso.png</w:t>
         </w:r>
       </w:hyperlink>
     </w:p>
+    <w:p>
+      <w:pPr>
+        <w:spacing w:after="0"/>
+      </w:pPr>
+      <w:r>
+        <w:rPr>
+          <w:noProof/>
+        </w:rPr>
+        <w:lastRenderedPageBreak/>
+        <w:drawing>
+          <wp:inline distT="0" distB="0" distL="0" distR="0" wp14:anchorId="0A289745" wp14:editId="7DA52BCC">
+            <wp:extent cx="6062309" cy="4533900"/>
+            <wp:effectExtent l="0" t="0" r="0" b="0"/>
+            <wp:docPr id="420216222" name="Imagem 4"/>
+            <wp:cNvGraphicFramePr>
+              <a:graphicFrameLocks xmlns:a="http://schemas.openxmlformats.org/drawingml/2006/main" noChangeAspect="1"/>
+            </wp:cNvGraphicFramePr>
+            <a:graphic xmlns:a="http://schemas.openxmlformats.org/drawingml/2006/main">
+              <a:graphicData uri="http://schemas.openxmlformats.org/drawingml/2006/picture">
+                <pic:pic xmlns:pic="http://schemas.openxmlformats.org/drawingml/2006/picture">
+                  <pic:nvPicPr>
+                    <pic:cNvPr id="0" name="Picture 8"/>
+                    <pic:cNvPicPr>
+                      <a:picLocks noChangeAspect="1" noChangeArrowheads="1"/>
+                    </pic:cNvPicPr>
+                  </pic:nvPicPr>
+                  <pic:blipFill>
+                    <a:blip r:embed="rId34">
+                      <a:extLst>
+                        <a:ext uri="{28A0092B-C50C-407E-A947-70E740481C1C}">
+                          <a14:useLocalDpi xmlns:a14="http://schemas.microsoft.com/office/drawing/2010/main" val="0"/>
+                        </a:ext>
+                      </a:extLst>
+                    </a:blip>
+                    <a:srcRect/>
+                    <a:stretch>
+                      <a:fillRect/>
+                    </a:stretch>
+                  </pic:blipFill>
+                  <pic:spPr bwMode="auto">
+                    <a:xfrm>
+                      <a:off x="0" y="0"/>
+                      <a:ext cx="6067868" cy="4538057"/>
+                    </a:xfrm>
+                    <a:prstGeom prst="rect">
+                      <a:avLst/>
+                    </a:prstGeom>
+                    <a:noFill/>
+                    <a:ln>
+                      <a:noFill/>
+                    </a:ln>
+                  </pic:spPr>
+                </pic:pic>
+              </a:graphicData>
+            </a:graphic>
+          </wp:inline>
+        </w:drawing>
+      </w:r>
+    </w:p>
+    <w:p>
+      <w:pPr>
+        <w:spacing w:after="0"/>
+        <w:rPr>
+          <w:color w:val="005781" w:themeColor="text2" w:themeTint="E6"/>
+          <w:u w:val="single"/>
+        </w:rPr>
+      </w:pPr>
+      <w:r>
+        <w:rPr>
+          <w:bCs/>
+        </w:rPr>
+        <w:t xml:space="preserve">Diagrama de </w:t>
+      </w:r>
+      <w:r>
+        <w:rPr>
+          <w:bCs/>
+        </w:rPr>
+        <w:t>atividades do</w:t>
+      </w:r>
+      <w:r>
+        <w:rPr>
+          <w:bCs/>
+        </w:rPr>
+        <w:t xml:space="preserve"> Geek Shopping E-commerce</w:t>
+      </w:r>
+      <w:r>
+        <w:rPr>
+          <w:bCs/>
+        </w:rPr>
+        <w:t>,</w:t>
+      </w:r>
+      <w:r>
+        <w:rPr>
+          <w:bCs/>
+        </w:rPr>
+        <w:t xml:space="preserve"> </w:t>
+      </w:r>
+      <w:r>
+        <w:rPr>
+          <w:bCs/>
+        </w:rPr>
+        <w:t>d</w:t>
+      </w:r>
+      <w:r>
+        <w:rPr>
+          <w:bCs/>
+        </w:rPr>
+        <w:t>isponível em</w:t>
+      </w:r>
+      <w:r>
+        <w:t xml:space="preserve"> </w:t>
+      </w:r>
+      <w:r>
+        <w:rPr>
+          <w:color w:val="005781" w:themeColor="text2" w:themeTint="E6"/>
+        </w:rPr>
+        <w:t>https://github.com/PedroPadilhaPortella/GeekShopping_PA/blob/main/sprint-1/diagrama-de-atividades.png</w:t>
+      </w:r>
+    </w:p>
+    <w:p>
+      <w:pPr>
+        <w:spacing w:after="0"/>
+      </w:pPr>
+    </w:p>
     <w:p/>
     <w:p>
       <w:pPr>
@@ -10667,8 +10790,8 @@
           <w:color w:val="00B050"/>
         </w:rPr>
       </w:pPr>
-      <w:bookmarkStart w:id="26" w:name="_heading=h.49x2ik5" w:colFirst="0" w:colLast="0"/>
-      <w:bookmarkEnd w:id="26"/>
+      <w:bookmarkStart w:id="27" w:name="_heading=h.49x2ik5" w:colFirst="0" w:colLast="0"/>
+      <w:bookmarkEnd w:id="27"/>
       <w:r>
         <w:rPr>
           <w:color w:val="00B050"/>
@@ -10684,8 +10807,8 @@
           <w:color w:val="00B050"/>
         </w:rPr>
       </w:pPr>
-      <w:bookmarkStart w:id="27" w:name="_heading=h.2p2csry" w:colFirst="0" w:colLast="0"/>
-      <w:bookmarkEnd w:id="27"/>
+      <w:bookmarkStart w:id="28" w:name="_heading=h.2p2csry" w:colFirst="0" w:colLast="0"/>
+      <w:bookmarkEnd w:id="28"/>
       <w:r>
         <w:rPr>
           <w:color w:val="00B050"/>
@@ -10711,8 +10834,8 @@
           <w:szCs w:val="24"/>
         </w:rPr>
       </w:pPr>
-      <w:bookmarkStart w:id="28" w:name="_heading=h.147n2zr" w:colFirst="0" w:colLast="0"/>
-      <w:bookmarkEnd w:id="28"/>
+      <w:bookmarkStart w:id="29" w:name="_heading=h.147n2zr" w:colFirst="0" w:colLast="0"/>
+      <w:bookmarkEnd w:id="29"/>
       <w:r>
         <w:br w:type="page"/>
       </w:r>
@@ -10722,8 +10845,8 @@
         <w:pStyle w:val="Ttulo2"/>
         <w:spacing w:line="360" w:lineRule="auto"/>
       </w:pPr>
-      <w:bookmarkStart w:id="29" w:name="_heading=h.3o7alnk" w:colFirst="0" w:colLast="0"/>
-      <w:bookmarkEnd w:id="29"/>
+      <w:bookmarkStart w:id="30" w:name="_heading=h.3o7alnk" w:colFirst="0" w:colLast="0"/>
+      <w:bookmarkEnd w:id="30"/>
       <w:r>
         <w:lastRenderedPageBreak/>
         <w:t>2.</w:t>
@@ -10750,8 +10873,8 @@
           <w:color w:val="00B050"/>
         </w:rPr>
       </w:pPr>
-      <w:bookmarkStart w:id="30" w:name="_heading=h.23ckvvd" w:colFirst="0" w:colLast="0"/>
-      <w:bookmarkEnd w:id="30"/>
+      <w:bookmarkStart w:id="31" w:name="_heading=h.23ckvvd" w:colFirst="0" w:colLast="0"/>
+      <w:bookmarkEnd w:id="31"/>
     </w:p>
     <w:p>
       <w:pPr>
@@ -10761,8 +10884,8 @@
           <w:color w:val="00B050"/>
         </w:rPr>
       </w:pPr>
-      <w:bookmarkStart w:id="31" w:name="_heading=h.ihv636" w:colFirst="0" w:colLast="0"/>
-      <w:bookmarkEnd w:id="31"/>
+      <w:bookmarkStart w:id="32" w:name="_heading=h.ihv636" w:colFirst="0" w:colLast="0"/>
+      <w:bookmarkEnd w:id="32"/>
       <w:r>
         <w:rPr>
           <w:color w:val="00B050"/>
@@ -10788,8 +10911,8 @@
           <w:color w:val="00B050"/>
         </w:rPr>
       </w:pPr>
-      <w:bookmarkStart w:id="32" w:name="_heading=h.32hioqz" w:colFirst="0" w:colLast="0"/>
-      <w:bookmarkEnd w:id="32"/>
+      <w:bookmarkStart w:id="33" w:name="_heading=h.32hioqz" w:colFirst="0" w:colLast="0"/>
+      <w:bookmarkEnd w:id="33"/>
       <w:r>
         <w:rPr>
           <w:color w:val="00B050"/>
@@ -10805,8 +10928,8 @@
           <w:color w:val="00B050"/>
         </w:rPr>
       </w:pPr>
-      <w:bookmarkStart w:id="33" w:name="_heading=h.1hmsyys" w:colFirst="0" w:colLast="0"/>
-      <w:bookmarkEnd w:id="33"/>
+      <w:bookmarkStart w:id="34" w:name="_heading=h.1hmsyys" w:colFirst="0" w:colLast="0"/>
+      <w:bookmarkEnd w:id="34"/>
       <w:r>
         <w:rPr>
           <w:color w:val="00B050"/>
@@ -10822,8 +10945,8 @@
           <w:color w:val="00B050"/>
         </w:rPr>
       </w:pPr>
-      <w:bookmarkStart w:id="34" w:name="_heading=h.4ucy7e5o0v6k" w:colFirst="0" w:colLast="0"/>
-      <w:bookmarkEnd w:id="34"/>
+      <w:bookmarkStart w:id="35" w:name="_heading=h.4ucy7e5o0v6k" w:colFirst="0" w:colLast="0"/>
+      <w:bookmarkEnd w:id="35"/>
       <w:r>
         <w:rPr>
           <w:color w:val="00B050"/>
@@ -10852,8 +10975,8 @@
         <w:pStyle w:val="Ttulo3"/>
         <w:spacing w:line="360" w:lineRule="auto"/>
       </w:pPr>
-      <w:bookmarkStart w:id="35" w:name="_heading=h.41mghml" w:colFirst="0" w:colLast="0"/>
-      <w:bookmarkEnd w:id="35"/>
+      <w:bookmarkStart w:id="36" w:name="_heading=h.41mghml" w:colFirst="0" w:colLast="0"/>
+      <w:bookmarkEnd w:id="36"/>
       <w:r>
         <w:rPr>
           <w:color w:val="00B050"/>
@@ -10872,8 +10995,8 @@
           <w:color w:val="1A1F20"/>
         </w:rPr>
       </w:pPr>
-      <w:bookmarkStart w:id="36" w:name="_heading=h.2grqrue" w:colFirst="0" w:colLast="0"/>
-      <w:bookmarkEnd w:id="36"/>
+      <w:bookmarkStart w:id="37" w:name="_heading=h.2grqrue" w:colFirst="0" w:colLast="0"/>
+      <w:bookmarkEnd w:id="37"/>
       <w:r>
         <w:rPr>
           <w:color w:val="1A1F20"/>
@@ -10906,8 +11029,8 @@
           <w:color w:val="00B050"/>
         </w:rPr>
       </w:pPr>
-      <w:bookmarkStart w:id="37" w:name="_heading=h.vx1227" w:colFirst="0" w:colLast="0"/>
-      <w:bookmarkEnd w:id="37"/>
+      <w:bookmarkStart w:id="38" w:name="_heading=h.vx1227" w:colFirst="0" w:colLast="0"/>
+      <w:bookmarkEnd w:id="38"/>
       <w:r>
         <w:rPr>
           <w:color w:val="00B050"/>
@@ -10933,8 +11056,8 @@
           <w:color w:val="00B050"/>
         </w:rPr>
       </w:pPr>
-      <w:bookmarkStart w:id="38" w:name="_heading=h.3fwokq0" w:colFirst="0" w:colLast="0"/>
-      <w:bookmarkEnd w:id="38"/>
+      <w:bookmarkStart w:id="39" w:name="_heading=h.3fwokq0" w:colFirst="0" w:colLast="0"/>
+      <w:bookmarkEnd w:id="39"/>
       <w:r>
         <w:rPr>
           <w:color w:val="00B050"/>
@@ -10950,8 +11073,8 @@
           <w:color w:val="00B050"/>
         </w:rPr>
       </w:pPr>
-      <w:bookmarkStart w:id="39" w:name="_heading=h.1v1yuxt" w:colFirst="0" w:colLast="0"/>
-      <w:bookmarkEnd w:id="39"/>
+      <w:bookmarkStart w:id="40" w:name="_heading=h.1v1yuxt" w:colFirst="0" w:colLast="0"/>
+      <w:bookmarkEnd w:id="40"/>
       <w:r>
         <w:rPr>
           <w:color w:val="00B050"/>
@@ -10967,8 +11090,8 @@
           <w:color w:val="00B050"/>
         </w:rPr>
       </w:pPr>
-      <w:bookmarkStart w:id="40" w:name="_heading=h.h0200faw66br" w:colFirst="0" w:colLast="0"/>
-      <w:bookmarkEnd w:id="40"/>
+      <w:bookmarkStart w:id="41" w:name="_heading=h.h0200faw66br" w:colFirst="0" w:colLast="0"/>
+      <w:bookmarkEnd w:id="41"/>
       <w:r>
         <w:rPr>
           <w:color w:val="00B050"/>
@@ -11000,8 +11123,8 @@
           <w:color w:val="00B050"/>
         </w:rPr>
       </w:pPr>
-      <w:bookmarkStart w:id="41" w:name="_heading=h.4f1mdlm" w:colFirst="0" w:colLast="0"/>
-      <w:bookmarkEnd w:id="41"/>
+      <w:bookmarkStart w:id="42" w:name="_heading=h.4f1mdlm" w:colFirst="0" w:colLast="0"/>
+      <w:bookmarkEnd w:id="42"/>
       <w:r>
         <w:rPr>
           <w:color w:val="00B050"/>
@@ -11052,8 +11175,8 @@
           <w:szCs w:val="20"/>
         </w:rPr>
       </w:pPr>
-      <w:bookmarkStart w:id="42" w:name="_heading=h.2u6wntf" w:colFirst="0" w:colLast="0"/>
-      <w:bookmarkEnd w:id="42"/>
+      <w:bookmarkStart w:id="43" w:name="_heading=h.2u6wntf" w:colFirst="0" w:colLast="0"/>
+      <w:bookmarkEnd w:id="43"/>
       <w:r>
         <w:rPr>
           <w:color w:val="00B050"/>
@@ -11085,8 +11208,8 @@
           <w:szCs w:val="20"/>
         </w:rPr>
       </w:pPr>
-      <w:bookmarkStart w:id="43" w:name="_heading=h.3l18frh" w:colFirst="0" w:colLast="0"/>
-      <w:bookmarkEnd w:id="43"/>
+      <w:bookmarkStart w:id="44" w:name="_heading=h.3l18frh" w:colFirst="0" w:colLast="0"/>
+      <w:bookmarkEnd w:id="44"/>
     </w:p>
     <w:p>
       <w:pPr>
@@ -11099,8 +11222,8 @@
           <w:szCs w:val="20"/>
         </w:rPr>
       </w:pPr>
-      <w:bookmarkStart w:id="44" w:name="_heading=h.19c6y18" w:colFirst="0" w:colLast="0"/>
-      <w:bookmarkEnd w:id="44"/>
+      <w:bookmarkStart w:id="45" w:name="_heading=h.19c6y18" w:colFirst="0" w:colLast="0"/>
+      <w:bookmarkEnd w:id="45"/>
       <w:r>
         <w:rPr>
           <w:color w:val="1A1F20"/>
@@ -11119,8 +11242,8 @@
           <w:szCs w:val="20"/>
         </w:rPr>
       </w:pPr>
-      <w:bookmarkStart w:id="45" w:name="_heading=h.4k668n3" w:colFirst="0" w:colLast="0"/>
-      <w:bookmarkEnd w:id="45"/>
+      <w:bookmarkStart w:id="46" w:name="_heading=h.4k668n3" w:colFirst="0" w:colLast="0"/>
+      <w:bookmarkEnd w:id="46"/>
     </w:p>
     <w:p>
       <w:pPr>
@@ -11159,8 +11282,8 @@
           <w:color w:val="1A1F20"/>
         </w:rPr>
       </w:pPr>
-      <w:bookmarkStart w:id="46" w:name="_heading=h.2zbgiuw" w:colFirst="0" w:colLast="0"/>
-      <w:bookmarkEnd w:id="46"/>
+      <w:bookmarkStart w:id="47" w:name="_heading=h.2zbgiuw" w:colFirst="0" w:colLast="0"/>
+      <w:bookmarkEnd w:id="47"/>
     </w:p>
     <w:p>
       <w:pPr>
@@ -11173,8 +11296,8 @@
           <w:szCs w:val="20"/>
         </w:rPr>
       </w:pPr>
-      <w:bookmarkStart w:id="47" w:name="_heading=h.3tbugp1" w:colFirst="0" w:colLast="0"/>
-      <w:bookmarkEnd w:id="47"/>
+      <w:bookmarkStart w:id="48" w:name="_heading=h.3tbugp1" w:colFirst="0" w:colLast="0"/>
+      <w:bookmarkEnd w:id="48"/>
       <w:r>
         <w:rPr>
           <w:color w:val="1A1F20"/>
@@ -11206,8 +11329,8 @@
           <w:color w:val="1A1F20"/>
         </w:rPr>
       </w:pPr>
-      <w:bookmarkStart w:id="48" w:name="_heading=h.3ygebqi" w:colFirst="0" w:colLast="0"/>
-      <w:bookmarkEnd w:id="48"/>
+      <w:bookmarkStart w:id="49" w:name="_heading=h.3ygebqi" w:colFirst="0" w:colLast="0"/>
+      <w:bookmarkEnd w:id="49"/>
       <w:r>
         <w:rPr>
           <w:color w:val="1A1F20"/>
@@ -11222,8 +11345,8 @@
           <w:color w:val="1A1F20"/>
         </w:rPr>
       </w:pPr>
-      <w:bookmarkStart w:id="49" w:name="_heading=h.1dl9e0y50e46" w:colFirst="0" w:colLast="0"/>
-      <w:bookmarkEnd w:id="49"/>
+      <w:bookmarkStart w:id="50" w:name="_heading=h.1dl9e0y50e46" w:colFirst="0" w:colLast="0"/>
+      <w:bookmarkEnd w:id="50"/>
       <w:r>
         <w:rPr>
           <w:color w:val="1A1F20"/>
@@ -11240,8 +11363,8 @@
           <w:color w:val="1A1F20"/>
         </w:rPr>
       </w:pPr>
-      <w:bookmarkStart w:id="50" w:name="_heading=h.2dlolyb" w:colFirst="0" w:colLast="0"/>
-      <w:bookmarkEnd w:id="50"/>
+      <w:bookmarkStart w:id="51" w:name="_heading=h.2dlolyb" w:colFirst="0" w:colLast="0"/>
+      <w:bookmarkEnd w:id="51"/>
     </w:p>
     <w:p>
       <w:pPr>
@@ -11254,8 +11377,8 @@
           <w:szCs w:val="20"/>
         </w:rPr>
       </w:pPr>
-      <w:bookmarkStart w:id="51" w:name="_heading=h.28h4qwu" w:colFirst="0" w:colLast="0"/>
-      <w:bookmarkEnd w:id="51"/>
+      <w:bookmarkStart w:id="52" w:name="_heading=h.28h4qwu" w:colFirst="0" w:colLast="0"/>
+      <w:bookmarkEnd w:id="52"/>
       <w:r>
         <w:rPr>
           <w:color w:val="1A1F20"/>
@@ -11270,8 +11393,8 @@
           <w:color w:val="1A1F20"/>
         </w:rPr>
       </w:pPr>
-      <w:bookmarkStart w:id="52" w:name="_heading=h.3cqmetx" w:colFirst="0" w:colLast="0"/>
-      <w:bookmarkEnd w:id="52"/>
+      <w:bookmarkStart w:id="53" w:name="_heading=h.3cqmetx" w:colFirst="0" w:colLast="0"/>
+      <w:bookmarkEnd w:id="53"/>
     </w:p>
     <w:p>
       <w:pPr>
@@ -11281,8 +11404,8 @@
           <w:color w:val="1A1F20"/>
         </w:rPr>
       </w:pPr>
-      <w:bookmarkStart w:id="53" w:name="_heading=h.1rvwp1q" w:colFirst="0" w:colLast="0"/>
-      <w:bookmarkEnd w:id="53"/>
+      <w:bookmarkStart w:id="54" w:name="_heading=h.1rvwp1q" w:colFirst="0" w:colLast="0"/>
+      <w:bookmarkEnd w:id="54"/>
       <w:r>
         <w:rPr>
           <w:color w:val="1A1F20"/>
@@ -11298,14 +11421,14 @@
           <w:szCs w:val="24"/>
         </w:rPr>
       </w:pPr>
-      <w:bookmarkStart w:id="54" w:name="_heading=h.4bvk7pj" w:colFirst="0" w:colLast="0"/>
-      <w:bookmarkEnd w:id="54"/>
+      <w:bookmarkStart w:id="55" w:name="_heading=h.4bvk7pj" w:colFirst="0" w:colLast="0"/>
+      <w:bookmarkEnd w:id="55"/>
     </w:p>
     <w:sectPr>
-      <w:headerReference w:type="even" r:id="rId34"/>
-      <w:headerReference w:type="default" r:id="rId35"/>
-      <w:footerReference w:type="default" r:id="rId36"/>
-      <w:headerReference w:type="first" r:id="rId37"/>
+      <w:headerReference w:type="even" r:id="rId35"/>
+      <w:headerReference w:type="default" r:id="rId36"/>
+      <w:footerReference w:type="default" r:id="rId37"/>
+      <w:headerReference w:type="first" r:id="rId38"/>
       <w:pgSz w:w="11906" w:h="16838"/>
       <w:pgMar w:top="1417" w:right="1701" w:bottom="1417" w:left="1701" w:header="709" w:footer="708" w:gutter="0"/>
       <w:cols w:space="720"/>
@@ -15966,7 +16089,7 @@
   <w:style w:type="paragraph" w:default="1" w:styleId="Normal">
     <w:name w:val="Normal"/>
     <w:qFormat/>
-    <w:rsid w:val="007E6EC9"/>
+    <w:rsid w:val="000911CC"/>
     <w:pPr>
       <w:spacing w:line="320" w:lineRule="atLeast"/>
     </w:pPr>

</xml_diff>